<commit_message>
SQL new addition course
</commit_message>
<xml_diff>
--- a/Functions/FunctionsMachineLearning_LOGR.docx
+++ b/Functions/FunctionsMachineLearning_LOGR.docx
@@ -7376,9 +7376,3809 @@
         </w:rPr>
         <w:t>pval</w:t>
       </w:r>
+      <w:proofErr w:type="spellEnd"/>
+    </w:p>
+    <w:p>
+      <w:pPr>
+        <w:pStyle w:val="ListParagraph"/>
+        <w:rPr>
+          <w:sz w:val="24"/>
+          <w:szCs w:val="24"/>
+        </w:rPr>
+      </w:pPr>
+    </w:p>
+    <w:p>
+      <w:pPr>
+        <w:pStyle w:val="ListParagraph"/>
+        <w:numPr>
+          <w:ilvl w:val="0"/>
+          <w:numId w:val="1"/>
+        </w:numPr>
+        <w:rPr>
+          <w:sz w:val="24"/>
+          <w:szCs w:val="24"/>
+        </w:rPr>
+      </w:pPr>
+      <w:r>
+        <w:rPr>
+          <w:sz w:val="24"/>
+          <w:szCs w:val="24"/>
+        </w:rPr>
+        <w:lastRenderedPageBreak/>
+        <w:t>Overfitting</w:t>
+      </w:r>
+    </w:p>
+    <w:p>
+      <w:pPr>
+        <w:rPr>
+          <w:sz w:val="24"/>
+          <w:szCs w:val="24"/>
+        </w:rPr>
+      </w:pPr>
+      <w:r>
+        <w:rPr>
+          <w:sz w:val="24"/>
+          <w:szCs w:val="24"/>
+        </w:rPr>
+        <w:t xml:space="preserve">import pandas as </w:t>
+      </w:r>
+      <w:proofErr w:type="spellStart"/>
+      <w:r>
+        <w:rPr>
+          <w:sz w:val="24"/>
+          <w:szCs w:val="24"/>
+        </w:rPr>
+        <w:t>pd</w:t>
+      </w:r>
+      <w:proofErr w:type="spellEnd"/>
+    </w:p>
+    <w:p>
+      <w:pPr>
+        <w:rPr>
+          <w:sz w:val="24"/>
+          <w:szCs w:val="24"/>
+        </w:rPr>
+      </w:pPr>
+      <w:r>
+        <w:rPr>
+          <w:sz w:val="24"/>
+          <w:szCs w:val="24"/>
+        </w:rPr>
+        <w:t>columns = ["mpg", "cylinders", "displacement", "horsepower", "weight", "acceleration", "model year", "origin", "car name"]</w:t>
+      </w:r>
+    </w:p>
+    <w:p>
+      <w:pPr>
+        <w:rPr>
+          <w:sz w:val="24"/>
+          <w:szCs w:val="24"/>
+        </w:rPr>
+      </w:pPr>
+      <w:r>
+        <w:rPr>
+          <w:sz w:val="24"/>
+          <w:szCs w:val="24"/>
+        </w:rPr>
+        <w:t xml:space="preserve">cars = </w:t>
+      </w:r>
+      <w:proofErr w:type="spellStart"/>
+      <w:proofErr w:type="gramStart"/>
+      <w:r>
+        <w:rPr>
+          <w:sz w:val="24"/>
+          <w:szCs w:val="24"/>
+        </w:rPr>
+        <w:t>pd.read</w:t>
+      </w:r>
+      <w:proofErr w:type="gramEnd"/>
+      <w:r>
+        <w:rPr>
+          <w:sz w:val="24"/>
+          <w:szCs w:val="24"/>
+        </w:rPr>
+        <w:t>_table</w:t>
+      </w:r>
+      <w:proofErr w:type="spellEnd"/>
+      <w:r>
+        <w:rPr>
+          <w:sz w:val="24"/>
+          <w:szCs w:val="24"/>
+        </w:rPr>
+        <w:t>("auto-</w:t>
+      </w:r>
+      <w:proofErr w:type="spellStart"/>
+      <w:r>
+        <w:rPr>
+          <w:sz w:val="24"/>
+          <w:szCs w:val="24"/>
+        </w:rPr>
+        <w:t>mpg.data</w:t>
+      </w:r>
+      <w:proofErr w:type="spellEnd"/>
+      <w:r>
+        <w:rPr>
+          <w:sz w:val="24"/>
+          <w:szCs w:val="24"/>
+        </w:rPr>
+        <w:t xml:space="preserve">", </w:t>
+      </w:r>
+      <w:proofErr w:type="spellStart"/>
+      <w:r>
+        <w:rPr>
+          <w:sz w:val="24"/>
+          <w:szCs w:val="24"/>
+        </w:rPr>
+        <w:t>delim_whitespace</w:t>
+      </w:r>
+      <w:proofErr w:type="spellEnd"/>
+      <w:r>
+        <w:rPr>
+          <w:sz w:val="24"/>
+          <w:szCs w:val="24"/>
+        </w:rPr>
+        <w:t>=True, names=columns)</w:t>
+      </w:r>
+    </w:p>
+    <w:p>
+      <w:pPr>
+        <w:rPr>
+          <w:sz w:val="24"/>
+          <w:szCs w:val="24"/>
+        </w:rPr>
+      </w:pPr>
+      <w:proofErr w:type="spellStart"/>
+      <w:r>
+        <w:rPr>
+          <w:sz w:val="24"/>
+          <w:szCs w:val="24"/>
+        </w:rPr>
+        <w:t>filtered_cars</w:t>
+      </w:r>
+      <w:proofErr w:type="spellEnd"/>
+      <w:r>
+        <w:rPr>
+          <w:sz w:val="24"/>
+          <w:szCs w:val="24"/>
+        </w:rPr>
+        <w:t xml:space="preserve"> = cars[cars['horsepower'</w:t>
+      </w:r>
+      <w:proofErr w:type="gramStart"/>
+      <w:r>
+        <w:rPr>
+          <w:sz w:val="24"/>
+          <w:szCs w:val="24"/>
+        </w:rPr>
+        <w:t>] !</w:t>
+      </w:r>
+      <w:proofErr w:type="gramEnd"/>
+      <w:r>
+        <w:rPr>
+          <w:sz w:val="24"/>
+          <w:szCs w:val="24"/>
+        </w:rPr>
+        <w:t>= '?']</w:t>
+      </w:r>
+    </w:p>
+    <w:p>
+      <w:pPr>
+        <w:rPr>
+          <w:sz w:val="24"/>
+          <w:szCs w:val="24"/>
+        </w:rPr>
+      </w:pPr>
+      <w:proofErr w:type="spellStart"/>
+      <w:r>
+        <w:rPr>
+          <w:sz w:val="24"/>
+          <w:szCs w:val="24"/>
+        </w:rPr>
+        <w:t>filtered_cars</w:t>
+      </w:r>
+      <w:proofErr w:type="spellEnd"/>
+      <w:r>
+        <w:rPr>
+          <w:sz w:val="24"/>
+          <w:szCs w:val="24"/>
+        </w:rPr>
+        <w:t xml:space="preserve">['horsepower'] = </w:t>
+      </w:r>
+      <w:proofErr w:type="spellStart"/>
+      <w:r>
+        <w:rPr>
+          <w:sz w:val="24"/>
+          <w:szCs w:val="24"/>
+        </w:rPr>
+        <w:t>filtered_cars</w:t>
+      </w:r>
+      <w:proofErr w:type="spellEnd"/>
+      <w:r>
+        <w:rPr>
+          <w:sz w:val="24"/>
+          <w:szCs w:val="24"/>
+        </w:rPr>
+        <w:t>['horsepower'</w:t>
+      </w:r>
+      <w:proofErr w:type="gramStart"/>
+      <w:r>
+        <w:rPr>
+          <w:sz w:val="24"/>
+          <w:szCs w:val="24"/>
+        </w:rPr>
+        <w:t>].</w:t>
+      </w:r>
+      <w:proofErr w:type="spellStart"/>
+      <w:r>
+        <w:rPr>
+          <w:sz w:val="24"/>
+          <w:szCs w:val="24"/>
+        </w:rPr>
+        <w:t>astype</w:t>
+      </w:r>
+      <w:proofErr w:type="spellEnd"/>
+      <w:proofErr w:type="gramEnd"/>
+      <w:r>
+        <w:rPr>
+          <w:sz w:val="24"/>
+          <w:szCs w:val="24"/>
+        </w:rPr>
+        <w:t>('float')</w:t>
+      </w:r>
+    </w:p>
+    <w:p>
+      <w:pPr>
+        <w:rPr>
+          <w:sz w:val="24"/>
+          <w:szCs w:val="24"/>
+        </w:rPr>
+      </w:pPr>
+      <w:r>
+        <w:rPr>
+          <w:sz w:val="24"/>
+          <w:szCs w:val="24"/>
+        </w:rPr>
+        <w:t>## Function for MSE and Variance – Bias and tradeoff</w:t>
+      </w:r>
+    </w:p>
+    <w:p>
+      <w:pPr>
+        <w:rPr>
+          <w:sz w:val="24"/>
+          <w:szCs w:val="24"/>
+        </w:rPr>
+      </w:pPr>
+      <w:r>
+        <w:rPr>
+          <w:sz w:val="24"/>
+          <w:szCs w:val="24"/>
+        </w:rPr>
+        <w:t xml:space="preserve">from </w:t>
+      </w:r>
+      <w:proofErr w:type="spellStart"/>
+      <w:proofErr w:type="gramStart"/>
+      <w:r>
+        <w:rPr>
+          <w:sz w:val="24"/>
+          <w:szCs w:val="24"/>
+        </w:rPr>
+        <w:t>sklearn.linear</w:t>
+      </w:r>
+      <w:proofErr w:type="gramEnd"/>
+      <w:r>
+        <w:rPr>
+          <w:sz w:val="24"/>
+          <w:szCs w:val="24"/>
+        </w:rPr>
+        <w:t>_model</w:t>
+      </w:r>
+      <w:proofErr w:type="spellEnd"/>
+      <w:r>
+        <w:rPr>
+          <w:sz w:val="24"/>
+          <w:szCs w:val="24"/>
+        </w:rPr>
+        <w:t xml:space="preserve"> import </w:t>
+      </w:r>
+      <w:proofErr w:type="spellStart"/>
+      <w:r>
+        <w:rPr>
+          <w:sz w:val="24"/>
+          <w:szCs w:val="24"/>
+        </w:rPr>
+        <w:t>LinearRegression</w:t>
+      </w:r>
+      <w:proofErr w:type="spellEnd"/>
+    </w:p>
+    <w:p>
+      <w:pPr>
+        <w:rPr>
+          <w:sz w:val="24"/>
+          <w:szCs w:val="24"/>
+        </w:rPr>
+      </w:pPr>
+      <w:r>
+        <w:rPr>
+          <w:sz w:val="24"/>
+          <w:szCs w:val="24"/>
+        </w:rPr>
+        <w:t xml:space="preserve">from </w:t>
+      </w:r>
+      <w:proofErr w:type="spellStart"/>
+      <w:proofErr w:type="gramStart"/>
+      <w:r>
+        <w:rPr>
+          <w:sz w:val="24"/>
+          <w:szCs w:val="24"/>
+        </w:rPr>
+        <w:t>sklearn.metrics</w:t>
+      </w:r>
+      <w:proofErr w:type="spellEnd"/>
+      <w:proofErr w:type="gramEnd"/>
+      <w:r>
+        <w:rPr>
+          <w:sz w:val="24"/>
+          <w:szCs w:val="24"/>
+        </w:rPr>
+        <w:t xml:space="preserve"> import </w:t>
+      </w:r>
+      <w:proofErr w:type="spellStart"/>
+      <w:r>
+        <w:rPr>
+          <w:sz w:val="24"/>
+          <w:szCs w:val="24"/>
+        </w:rPr>
+        <w:t>mean_squared_error</w:t>
+      </w:r>
+      <w:proofErr w:type="spellEnd"/>
+    </w:p>
+    <w:p>
+      <w:pPr>
+        <w:rPr>
+          <w:sz w:val="24"/>
+          <w:szCs w:val="24"/>
+        </w:rPr>
+      </w:pPr>
+      <w:r>
+        <w:rPr>
+          <w:sz w:val="24"/>
+          <w:szCs w:val="24"/>
+        </w:rPr>
+        <w:t xml:space="preserve">import </w:t>
+      </w:r>
+      <w:proofErr w:type="spellStart"/>
+      <w:r>
+        <w:rPr>
+          <w:sz w:val="24"/>
+          <w:szCs w:val="24"/>
+        </w:rPr>
+        <w:t>numpy</w:t>
+      </w:r>
+      <w:proofErr w:type="spellEnd"/>
+      <w:r>
+        <w:rPr>
+          <w:sz w:val="24"/>
+          <w:szCs w:val="24"/>
+        </w:rPr>
+        <w:t xml:space="preserve"> as np</w:t>
+      </w:r>
+    </w:p>
+    <w:p>
+      <w:pPr>
+        <w:rPr>
+          <w:sz w:val="24"/>
+          <w:szCs w:val="24"/>
+        </w:rPr>
+      </w:pPr>
+      <w:r>
+        <w:rPr>
+          <w:sz w:val="24"/>
+          <w:szCs w:val="24"/>
+        </w:rPr>
+        <w:t xml:space="preserve">import </w:t>
+      </w:r>
+      <w:proofErr w:type="spellStart"/>
+      <w:proofErr w:type="gramStart"/>
+      <w:r>
+        <w:rPr>
+          <w:sz w:val="24"/>
+          <w:szCs w:val="24"/>
+        </w:rPr>
+        <w:t>matplotlib.pyplot</w:t>
+      </w:r>
+      <w:proofErr w:type="spellEnd"/>
+      <w:proofErr w:type="gramEnd"/>
+      <w:r>
+        <w:rPr>
+          <w:sz w:val="24"/>
+          <w:szCs w:val="24"/>
+        </w:rPr>
+        <w:t xml:space="preserve"> as </w:t>
+      </w:r>
+      <w:proofErr w:type="spellStart"/>
+      <w:r>
+        <w:rPr>
+          <w:sz w:val="24"/>
+          <w:szCs w:val="24"/>
+        </w:rPr>
+        <w:t>plt</w:t>
+      </w:r>
+      <w:proofErr w:type="spellEnd"/>
+    </w:p>
+    <w:p>
+      <w:pPr>
+        <w:rPr>
+          <w:sz w:val="24"/>
+          <w:szCs w:val="24"/>
+        </w:rPr>
+      </w:pPr>
+      <w:r>
+        <w:rPr>
+          <w:sz w:val="24"/>
+          <w:szCs w:val="24"/>
+        </w:rPr>
+        <w:t xml:space="preserve">def </w:t>
+      </w:r>
+      <w:proofErr w:type="spellStart"/>
+      <w:r>
+        <w:rPr>
+          <w:sz w:val="24"/>
+          <w:szCs w:val="24"/>
+        </w:rPr>
+        <w:t>train_and_test</w:t>
+      </w:r>
+      <w:proofErr w:type="spellEnd"/>
+      <w:r>
+        <w:rPr>
+          <w:sz w:val="24"/>
+          <w:szCs w:val="24"/>
+        </w:rPr>
+        <w:t>(cols):</w:t>
+      </w:r>
+    </w:p>
+    <w:p>
+      <w:pPr>
+        <w:rPr>
+          <w:sz w:val="24"/>
+          <w:szCs w:val="24"/>
+        </w:rPr>
+      </w:pPr>
+      <w:r>
+        <w:rPr>
+          <w:sz w:val="24"/>
+          <w:szCs w:val="24"/>
+        </w:rPr>
+        <w:t xml:space="preserve">    # Split into features &amp; target.</w:t>
+      </w:r>
+    </w:p>
+    <w:p>
+      <w:pPr>
+        <w:rPr>
+          <w:sz w:val="24"/>
+          <w:szCs w:val="24"/>
+        </w:rPr>
+      </w:pPr>
+      <w:r>
+        <w:rPr>
+          <w:sz w:val="24"/>
+          <w:szCs w:val="24"/>
+        </w:rPr>
+        <w:t xml:space="preserve">    features = </w:t>
+      </w:r>
+      <w:proofErr w:type="spellStart"/>
+      <w:r>
+        <w:rPr>
+          <w:sz w:val="24"/>
+          <w:szCs w:val="24"/>
+        </w:rPr>
+        <w:t>filtered_cars</w:t>
+      </w:r>
+      <w:proofErr w:type="spellEnd"/>
+      <w:r>
+        <w:rPr>
+          <w:sz w:val="24"/>
+          <w:szCs w:val="24"/>
+        </w:rPr>
+        <w:t>[cols]</w:t>
+      </w:r>
+    </w:p>
+    <w:p>
+      <w:pPr>
+        <w:rPr>
+          <w:sz w:val="24"/>
+          <w:szCs w:val="24"/>
+        </w:rPr>
+      </w:pPr>
+      <w:r>
+        <w:rPr>
+          <w:sz w:val="24"/>
+          <w:szCs w:val="24"/>
+        </w:rPr>
+        <w:t xml:space="preserve">    target = </w:t>
+      </w:r>
+      <w:proofErr w:type="spellStart"/>
+      <w:r>
+        <w:rPr>
+          <w:sz w:val="24"/>
+          <w:szCs w:val="24"/>
+        </w:rPr>
+        <w:t>filtered_cars</w:t>
+      </w:r>
+      <w:proofErr w:type="spellEnd"/>
+      <w:r>
+        <w:rPr>
+          <w:sz w:val="24"/>
+          <w:szCs w:val="24"/>
+        </w:rPr>
+        <w:t>["mpg"]</w:t>
+      </w:r>
+    </w:p>
+    <w:p>
+      <w:pPr>
+        <w:rPr>
+          <w:sz w:val="24"/>
+          <w:szCs w:val="24"/>
+        </w:rPr>
+      </w:pPr>
+      <w:r>
+        <w:rPr>
+          <w:sz w:val="24"/>
+          <w:szCs w:val="24"/>
+        </w:rPr>
+        <w:t xml:space="preserve">    # Fit model.</w:t>
+      </w:r>
+    </w:p>
+    <w:p>
+      <w:pPr>
+        <w:rPr>
+          <w:sz w:val="24"/>
+          <w:szCs w:val="24"/>
+        </w:rPr>
+      </w:pPr>
+      <w:r>
+        <w:rPr>
+          <w:sz w:val="24"/>
+          <w:szCs w:val="24"/>
+        </w:rPr>
+        <w:t xml:space="preserve">    </w:t>
+      </w:r>
+      <w:proofErr w:type="spellStart"/>
+      <w:r>
+        <w:rPr>
+          <w:sz w:val="24"/>
+          <w:szCs w:val="24"/>
+        </w:rPr>
+        <w:t>lr</w:t>
+      </w:r>
+      <w:proofErr w:type="spellEnd"/>
+      <w:r>
+        <w:rPr>
+          <w:sz w:val="24"/>
+          <w:szCs w:val="24"/>
+        </w:rPr>
+        <w:t xml:space="preserve"> = </w:t>
+      </w:r>
+      <w:proofErr w:type="spellStart"/>
+      <w:proofErr w:type="gramStart"/>
+      <w:r>
+        <w:rPr>
+          <w:sz w:val="24"/>
+          <w:szCs w:val="24"/>
+        </w:rPr>
+        <w:t>LinearRegression</w:t>
+      </w:r>
+      <w:proofErr w:type="spellEnd"/>
+      <w:r>
+        <w:rPr>
+          <w:sz w:val="24"/>
+          <w:szCs w:val="24"/>
+        </w:rPr>
+        <w:t>(</w:t>
+      </w:r>
+      <w:proofErr w:type="gramEnd"/>
+      <w:r>
+        <w:rPr>
+          <w:sz w:val="24"/>
+          <w:szCs w:val="24"/>
+        </w:rPr>
+        <w:t>)</w:t>
+      </w:r>
+    </w:p>
+    <w:p>
+      <w:pPr>
+        <w:rPr>
+          <w:sz w:val="24"/>
+          <w:szCs w:val="24"/>
+        </w:rPr>
+      </w:pPr>
+      <w:r>
+        <w:rPr>
+          <w:sz w:val="24"/>
+          <w:szCs w:val="24"/>
+        </w:rPr>
+        <w:t xml:space="preserve">    </w:t>
+      </w:r>
+      <w:proofErr w:type="spellStart"/>
+      <w:proofErr w:type="gramStart"/>
+      <w:r>
+        <w:rPr>
+          <w:sz w:val="24"/>
+          <w:szCs w:val="24"/>
+        </w:rPr>
+        <w:t>lr.fit</w:t>
+      </w:r>
+      <w:proofErr w:type="spellEnd"/>
+      <w:r>
+        <w:rPr>
+          <w:sz w:val="24"/>
+          <w:szCs w:val="24"/>
+        </w:rPr>
+        <w:t>(</w:t>
+      </w:r>
+      <w:proofErr w:type="gramEnd"/>
+      <w:r>
+        <w:rPr>
+          <w:sz w:val="24"/>
+          <w:szCs w:val="24"/>
+        </w:rPr>
+        <w:t>features, target)</w:t>
+      </w:r>
+    </w:p>
+    <w:p>
+      <w:pPr>
+        <w:rPr>
+          <w:sz w:val="24"/>
+          <w:szCs w:val="24"/>
+        </w:rPr>
+      </w:pPr>
+      <w:r>
+        <w:rPr>
+          <w:sz w:val="24"/>
+          <w:szCs w:val="24"/>
+        </w:rPr>
+        <w:t xml:space="preserve">    # Make predictions on training set.</w:t>
+      </w:r>
+    </w:p>
+    <w:p>
+      <w:pPr>
+        <w:rPr>
+          <w:sz w:val="24"/>
+          <w:szCs w:val="24"/>
+        </w:rPr>
+      </w:pPr>
+      <w:r>
+        <w:rPr>
+          <w:sz w:val="24"/>
+          <w:szCs w:val="24"/>
+        </w:rPr>
+        <w:t xml:space="preserve">    predictions = </w:t>
+      </w:r>
+      <w:proofErr w:type="spellStart"/>
+      <w:proofErr w:type="gramStart"/>
+      <w:r>
+        <w:rPr>
+          <w:sz w:val="24"/>
+          <w:szCs w:val="24"/>
+        </w:rPr>
+        <w:t>lr.predict</w:t>
+      </w:r>
+      <w:proofErr w:type="spellEnd"/>
+      <w:proofErr w:type="gramEnd"/>
+      <w:r>
+        <w:rPr>
+          <w:sz w:val="24"/>
+          <w:szCs w:val="24"/>
+        </w:rPr>
+        <w:t>(features)</w:t>
+      </w:r>
+    </w:p>
+    <w:p>
+      <w:pPr>
+        <w:rPr>
+          <w:sz w:val="24"/>
+          <w:szCs w:val="24"/>
+        </w:rPr>
+      </w:pPr>
+      <w:r>
+        <w:rPr>
+          <w:sz w:val="24"/>
+          <w:szCs w:val="24"/>
+        </w:rPr>
+        <w:t xml:space="preserve">    # Compute MSE and Variance.</w:t>
+      </w:r>
+    </w:p>
+    <w:p>
+      <w:pPr>
+        <w:rPr>
+          <w:sz w:val="24"/>
+          <w:szCs w:val="24"/>
+        </w:rPr>
+      </w:pPr>
+      <w:r>
+        <w:rPr>
+          <w:sz w:val="24"/>
+          <w:szCs w:val="24"/>
+        </w:rPr>
+        <w:t xml:space="preserve">    </w:t>
+      </w:r>
+      <w:proofErr w:type="spellStart"/>
+      <w:r>
+        <w:rPr>
+          <w:sz w:val="24"/>
+          <w:szCs w:val="24"/>
+        </w:rPr>
+        <w:t>mse</w:t>
+      </w:r>
+      <w:proofErr w:type="spellEnd"/>
+      <w:r>
+        <w:rPr>
+          <w:sz w:val="24"/>
+          <w:szCs w:val="24"/>
+        </w:rPr>
+        <w:t xml:space="preserve"> = </w:t>
+      </w:r>
+      <w:proofErr w:type="spellStart"/>
+      <w:r>
+        <w:rPr>
+          <w:sz w:val="24"/>
+          <w:szCs w:val="24"/>
+        </w:rPr>
+        <w:t>mean_squared_error</w:t>
+      </w:r>
+      <w:proofErr w:type="spellEnd"/>
+      <w:r>
+        <w:rPr>
+          <w:sz w:val="24"/>
+          <w:szCs w:val="24"/>
+        </w:rPr>
+        <w:t>(</w:t>
+      </w:r>
+      <w:proofErr w:type="spellStart"/>
+      <w:r>
+        <w:rPr>
+          <w:sz w:val="24"/>
+          <w:szCs w:val="24"/>
+        </w:rPr>
+        <w:t>filtered_cars</w:t>
+      </w:r>
+      <w:proofErr w:type="spellEnd"/>
+      <w:r>
+        <w:rPr>
+          <w:sz w:val="24"/>
+          <w:szCs w:val="24"/>
+        </w:rPr>
+        <w:t>["mpg"], predictions)</w:t>
+      </w:r>
+    </w:p>
+    <w:p>
+      <w:pPr>
+        <w:rPr>
+          <w:sz w:val="24"/>
+          <w:szCs w:val="24"/>
+        </w:rPr>
+      </w:pPr>
+      <w:r>
+        <w:rPr>
+          <w:sz w:val="24"/>
+          <w:szCs w:val="24"/>
+        </w:rPr>
+        <w:t xml:space="preserve">    variance = </w:t>
+      </w:r>
+      <w:proofErr w:type="spellStart"/>
+      <w:r>
+        <w:rPr>
+          <w:sz w:val="24"/>
+          <w:szCs w:val="24"/>
+        </w:rPr>
+        <w:t>np.var</w:t>
+      </w:r>
+      <w:proofErr w:type="spellEnd"/>
+      <w:r>
+        <w:rPr>
+          <w:sz w:val="24"/>
+          <w:szCs w:val="24"/>
+        </w:rPr>
+        <w:t>(predictions)</w:t>
+      </w:r>
+    </w:p>
+    <w:p>
+      <w:pPr>
+        <w:rPr>
+          <w:sz w:val="24"/>
+          <w:szCs w:val="24"/>
+        </w:rPr>
+      </w:pPr>
+      <w:r>
+        <w:rPr>
+          <w:sz w:val="24"/>
+          <w:szCs w:val="24"/>
+        </w:rPr>
+        <w:t xml:space="preserve">    </w:t>
+      </w:r>
+      <w:proofErr w:type="gramStart"/>
+      <w:r>
+        <w:rPr>
+          <w:sz w:val="24"/>
+          <w:szCs w:val="24"/>
+        </w:rPr>
+        <w:t>return(</w:t>
+      </w:r>
+      <w:proofErr w:type="spellStart"/>
+      <w:proofErr w:type="gramEnd"/>
+      <w:r>
+        <w:rPr>
+          <w:sz w:val="24"/>
+          <w:szCs w:val="24"/>
+        </w:rPr>
+        <w:t>mse</w:t>
+      </w:r>
+      <w:proofErr w:type="spellEnd"/>
+      <w:r>
+        <w:rPr>
+          <w:sz w:val="24"/>
+          <w:szCs w:val="24"/>
+        </w:rPr>
+        <w:t>, variance)</w:t>
+      </w:r>
+    </w:p>
+    <w:p>
+      <w:pPr>
+        <w:rPr>
+          <w:sz w:val="24"/>
+          <w:szCs w:val="24"/>
+        </w:rPr>
+      </w:pPr>
+      <w:r>
+        <w:rPr>
+          <w:sz w:val="24"/>
+          <w:szCs w:val="24"/>
+        </w:rPr>
+        <w:t xml:space="preserve">    </w:t>
+      </w:r>
+    </w:p>
+    <w:p>
+      <w:pPr>
+        <w:rPr>
+          <w:sz w:val="24"/>
+          <w:szCs w:val="24"/>
+        </w:rPr>
+      </w:pPr>
+      <w:proofErr w:type="spellStart"/>
+      <w:r>
+        <w:rPr>
+          <w:sz w:val="24"/>
+          <w:szCs w:val="24"/>
+        </w:rPr>
+        <w:t>cyl_mse</w:t>
+      </w:r>
+      <w:proofErr w:type="spellEnd"/>
+      <w:r>
+        <w:rPr>
+          <w:sz w:val="24"/>
+          <w:szCs w:val="24"/>
+        </w:rPr>
+        <w:t xml:space="preserve">, </w:t>
+      </w:r>
+      <w:proofErr w:type="spellStart"/>
+      <w:r>
+        <w:rPr>
+          <w:sz w:val="24"/>
+          <w:szCs w:val="24"/>
+        </w:rPr>
+        <w:t>cyl_var</w:t>
+      </w:r>
+      <w:proofErr w:type="spellEnd"/>
+      <w:r>
+        <w:rPr>
+          <w:sz w:val="24"/>
+          <w:szCs w:val="24"/>
+        </w:rPr>
+        <w:t xml:space="preserve"> = </w:t>
+      </w:r>
+      <w:proofErr w:type="spellStart"/>
+      <w:r>
+        <w:rPr>
+          <w:sz w:val="24"/>
+          <w:szCs w:val="24"/>
+        </w:rPr>
+        <w:t>train_and_test</w:t>
+      </w:r>
+      <w:proofErr w:type="spellEnd"/>
+      <w:r>
+        <w:rPr>
+          <w:sz w:val="24"/>
+          <w:szCs w:val="24"/>
+        </w:rPr>
+        <w:t>(["cylinders"])</w:t>
+      </w:r>
+    </w:p>
+    <w:p>
+      <w:pPr>
+        <w:rPr>
+          <w:sz w:val="24"/>
+          <w:szCs w:val="24"/>
+        </w:rPr>
+      </w:pPr>
+      <w:proofErr w:type="spellStart"/>
+      <w:r>
+        <w:rPr>
+          <w:sz w:val="24"/>
+          <w:szCs w:val="24"/>
+        </w:rPr>
+        <w:lastRenderedPageBreak/>
+        <w:t>weight_mse</w:t>
+      </w:r>
+      <w:proofErr w:type="spellEnd"/>
+      <w:r>
+        <w:rPr>
+          <w:sz w:val="24"/>
+          <w:szCs w:val="24"/>
+        </w:rPr>
+        <w:t xml:space="preserve">, </w:t>
+      </w:r>
+      <w:proofErr w:type="spellStart"/>
+      <w:r>
+        <w:rPr>
+          <w:sz w:val="24"/>
+          <w:szCs w:val="24"/>
+        </w:rPr>
+        <w:t>weight_var</w:t>
+      </w:r>
+      <w:proofErr w:type="spellEnd"/>
+      <w:r>
+        <w:rPr>
+          <w:sz w:val="24"/>
+          <w:szCs w:val="24"/>
+        </w:rPr>
+        <w:t xml:space="preserve"> = </w:t>
+      </w:r>
+      <w:proofErr w:type="spellStart"/>
+      <w:r>
+        <w:rPr>
+          <w:sz w:val="24"/>
+          <w:szCs w:val="24"/>
+        </w:rPr>
+        <w:t>train_and_test</w:t>
+      </w:r>
+      <w:proofErr w:type="spellEnd"/>
+      <w:r>
+        <w:rPr>
+          <w:sz w:val="24"/>
+          <w:szCs w:val="24"/>
+        </w:rPr>
+        <w:t>(["weight"])</w:t>
+      </w:r>
+    </w:p>
+    <w:p>
+      <w:pPr>
+        <w:rPr>
+          <w:sz w:val="24"/>
+          <w:szCs w:val="24"/>
+        </w:rPr>
+      </w:pPr>
+    </w:p>
+    <w:p>
+      <w:pPr>
+        <w:rPr>
+          <w:sz w:val="24"/>
+          <w:szCs w:val="24"/>
+        </w:rPr>
+      </w:pPr>
+      <w:r>
+        <w:rPr>
+          <w:sz w:val="24"/>
+          <w:szCs w:val="24"/>
+        </w:rPr>
+        <w:t>## K-fold function</w:t>
+      </w:r>
+    </w:p>
+    <w:p>
+      <w:pPr>
+        <w:rPr>
+          <w:sz w:val="24"/>
+          <w:szCs w:val="24"/>
+        </w:rPr>
+      </w:pPr>
+      <w:r>
+        <w:rPr>
+          <w:sz w:val="24"/>
+          <w:szCs w:val="24"/>
+        </w:rPr>
+        <w:t xml:space="preserve">from </w:t>
+      </w:r>
+      <w:proofErr w:type="spellStart"/>
+      <w:proofErr w:type="gramStart"/>
+      <w:r>
+        <w:rPr>
+          <w:sz w:val="24"/>
+          <w:szCs w:val="24"/>
+        </w:rPr>
+        <w:t>sklearn.cross</w:t>
+      </w:r>
+      <w:proofErr w:type="gramEnd"/>
+      <w:r>
+        <w:rPr>
+          <w:sz w:val="24"/>
+          <w:szCs w:val="24"/>
+        </w:rPr>
+        <w:t>_validation</w:t>
+      </w:r>
+      <w:proofErr w:type="spellEnd"/>
+      <w:r>
+        <w:rPr>
+          <w:sz w:val="24"/>
+          <w:szCs w:val="24"/>
+        </w:rPr>
+        <w:t xml:space="preserve"> import </w:t>
+      </w:r>
+      <w:proofErr w:type="spellStart"/>
+      <w:r>
+        <w:rPr>
+          <w:sz w:val="24"/>
+          <w:szCs w:val="24"/>
+        </w:rPr>
+        <w:t>KFold</w:t>
+      </w:r>
+      <w:proofErr w:type="spellEnd"/>
+    </w:p>
+    <w:p>
+      <w:pPr>
+        <w:rPr>
+          <w:sz w:val="24"/>
+          <w:szCs w:val="24"/>
+        </w:rPr>
+      </w:pPr>
+      <w:r>
+        <w:rPr>
+          <w:sz w:val="24"/>
+          <w:szCs w:val="24"/>
+        </w:rPr>
+        <w:t xml:space="preserve">from </w:t>
+      </w:r>
+      <w:proofErr w:type="spellStart"/>
+      <w:proofErr w:type="gramStart"/>
+      <w:r>
+        <w:rPr>
+          <w:sz w:val="24"/>
+          <w:szCs w:val="24"/>
+        </w:rPr>
+        <w:t>sklearn.metrics</w:t>
+      </w:r>
+      <w:proofErr w:type="spellEnd"/>
+      <w:proofErr w:type="gramEnd"/>
+      <w:r>
+        <w:rPr>
+          <w:sz w:val="24"/>
+          <w:szCs w:val="24"/>
+        </w:rPr>
+        <w:t xml:space="preserve"> import </w:t>
+      </w:r>
+      <w:proofErr w:type="spellStart"/>
+      <w:r>
+        <w:rPr>
+          <w:sz w:val="24"/>
+          <w:szCs w:val="24"/>
+        </w:rPr>
+        <w:t>mean_squared_error</w:t>
+      </w:r>
+      <w:proofErr w:type="spellEnd"/>
+    </w:p>
+    <w:p>
+      <w:pPr>
+        <w:rPr>
+          <w:sz w:val="24"/>
+          <w:szCs w:val="24"/>
+        </w:rPr>
+      </w:pPr>
+      <w:r>
+        <w:rPr>
+          <w:sz w:val="24"/>
+          <w:szCs w:val="24"/>
+        </w:rPr>
+        <w:t xml:space="preserve">import </w:t>
+      </w:r>
+      <w:proofErr w:type="spellStart"/>
+      <w:r>
+        <w:rPr>
+          <w:sz w:val="24"/>
+          <w:szCs w:val="24"/>
+        </w:rPr>
+        <w:t>numpy</w:t>
+      </w:r>
+      <w:proofErr w:type="spellEnd"/>
+      <w:r>
+        <w:rPr>
+          <w:sz w:val="24"/>
+          <w:szCs w:val="24"/>
+        </w:rPr>
+        <w:t xml:space="preserve"> as np</w:t>
+      </w:r>
+    </w:p>
+    <w:p>
+      <w:pPr>
+        <w:rPr>
+          <w:sz w:val="24"/>
+          <w:szCs w:val="24"/>
+        </w:rPr>
+      </w:pPr>
+      <w:r>
+        <w:rPr>
+          <w:sz w:val="24"/>
+          <w:szCs w:val="24"/>
+        </w:rPr>
+        <w:t xml:space="preserve">def </w:t>
+      </w:r>
+      <w:proofErr w:type="spellStart"/>
+      <w:r>
+        <w:rPr>
+          <w:sz w:val="24"/>
+          <w:szCs w:val="24"/>
+        </w:rPr>
+        <w:t>train_and_cross_val</w:t>
+      </w:r>
+      <w:proofErr w:type="spellEnd"/>
+      <w:r>
+        <w:rPr>
+          <w:sz w:val="24"/>
+          <w:szCs w:val="24"/>
+        </w:rPr>
+        <w:t>(cols):</w:t>
+      </w:r>
+    </w:p>
+    <w:p>
+      <w:pPr>
+        <w:rPr>
+          <w:sz w:val="24"/>
+          <w:szCs w:val="24"/>
+        </w:rPr>
+      </w:pPr>
+      <w:r>
+        <w:rPr>
+          <w:sz w:val="24"/>
+          <w:szCs w:val="24"/>
+        </w:rPr>
+        <w:t xml:space="preserve">    features = </w:t>
+      </w:r>
+      <w:proofErr w:type="spellStart"/>
+      <w:r>
+        <w:rPr>
+          <w:sz w:val="24"/>
+          <w:szCs w:val="24"/>
+        </w:rPr>
+        <w:t>filtered_cars</w:t>
+      </w:r>
+      <w:proofErr w:type="spellEnd"/>
+      <w:r>
+        <w:rPr>
+          <w:sz w:val="24"/>
+          <w:szCs w:val="24"/>
+        </w:rPr>
+        <w:t>[cols]</w:t>
+      </w:r>
+    </w:p>
+    <w:p>
+      <w:pPr>
+        <w:rPr>
+          <w:sz w:val="24"/>
+          <w:szCs w:val="24"/>
+        </w:rPr>
+      </w:pPr>
+      <w:r>
+        <w:rPr>
+          <w:sz w:val="24"/>
+          <w:szCs w:val="24"/>
+        </w:rPr>
+        <w:t xml:space="preserve">    target = </w:t>
+      </w:r>
+      <w:proofErr w:type="spellStart"/>
+      <w:r>
+        <w:rPr>
+          <w:sz w:val="24"/>
+          <w:szCs w:val="24"/>
+        </w:rPr>
+        <w:t>filtered_cars</w:t>
+      </w:r>
+      <w:proofErr w:type="spellEnd"/>
+      <w:r>
+        <w:rPr>
+          <w:sz w:val="24"/>
+          <w:szCs w:val="24"/>
+        </w:rPr>
+        <w:t>["mpg"]</w:t>
+      </w:r>
+    </w:p>
+    <w:p>
+      <w:pPr>
+        <w:rPr>
+          <w:sz w:val="24"/>
+          <w:szCs w:val="24"/>
+        </w:rPr>
+      </w:pPr>
+      <w:r>
+        <w:rPr>
+          <w:sz w:val="24"/>
+          <w:szCs w:val="24"/>
+        </w:rPr>
+        <w:t xml:space="preserve">    </w:t>
+      </w:r>
+    </w:p>
+    <w:p>
+      <w:pPr>
+        <w:rPr>
+          <w:sz w:val="24"/>
+          <w:szCs w:val="24"/>
+        </w:rPr>
+      </w:pPr>
+      <w:r>
+        <w:rPr>
+          <w:sz w:val="24"/>
+          <w:szCs w:val="24"/>
+        </w:rPr>
+        <w:t xml:space="preserve">    </w:t>
+      </w:r>
+      <w:proofErr w:type="spellStart"/>
+      <w:r>
+        <w:rPr>
+          <w:sz w:val="24"/>
+          <w:szCs w:val="24"/>
+        </w:rPr>
+        <w:t>variance_values</w:t>
+      </w:r>
+      <w:proofErr w:type="spellEnd"/>
+      <w:r>
+        <w:rPr>
+          <w:sz w:val="24"/>
+          <w:szCs w:val="24"/>
+        </w:rPr>
+        <w:t xml:space="preserve"> = []</w:t>
+      </w:r>
+    </w:p>
+    <w:p>
+      <w:pPr>
+        <w:rPr>
+          <w:sz w:val="24"/>
+          <w:szCs w:val="24"/>
+        </w:rPr>
+      </w:pPr>
+      <w:r>
+        <w:rPr>
+          <w:sz w:val="24"/>
+          <w:szCs w:val="24"/>
+        </w:rPr>
+        <w:t xml:space="preserve">    </w:t>
+      </w:r>
+      <w:proofErr w:type="spellStart"/>
+      <w:r>
+        <w:rPr>
+          <w:sz w:val="24"/>
+          <w:szCs w:val="24"/>
+        </w:rPr>
+        <w:t>mse_values</w:t>
+      </w:r>
+      <w:proofErr w:type="spellEnd"/>
+      <w:r>
+        <w:rPr>
+          <w:sz w:val="24"/>
+          <w:szCs w:val="24"/>
+        </w:rPr>
+        <w:t xml:space="preserve"> = []</w:t>
+      </w:r>
+    </w:p>
+    <w:p>
+      <w:pPr>
+        <w:rPr>
+          <w:sz w:val="24"/>
+          <w:szCs w:val="24"/>
+        </w:rPr>
+      </w:pPr>
+      <w:r>
+        <w:rPr>
+          <w:sz w:val="24"/>
+          <w:szCs w:val="24"/>
+        </w:rPr>
+        <w:t xml:space="preserve">    </w:t>
+      </w:r>
+    </w:p>
+    <w:p>
+      <w:pPr>
+        <w:rPr>
+          <w:sz w:val="24"/>
+          <w:szCs w:val="24"/>
+        </w:rPr>
+      </w:pPr>
+      <w:r>
+        <w:rPr>
+          <w:sz w:val="24"/>
+          <w:szCs w:val="24"/>
+        </w:rPr>
+        <w:t xml:space="preserve">    # </w:t>
+      </w:r>
+      <w:proofErr w:type="spellStart"/>
+      <w:r>
+        <w:rPr>
+          <w:sz w:val="24"/>
+          <w:szCs w:val="24"/>
+        </w:rPr>
+        <w:t>KFold</w:t>
+      </w:r>
+      <w:proofErr w:type="spellEnd"/>
+      <w:r>
+        <w:rPr>
+          <w:sz w:val="24"/>
+          <w:szCs w:val="24"/>
+        </w:rPr>
+        <w:t xml:space="preserve"> instance.</w:t>
+      </w:r>
+    </w:p>
+    <w:p>
+      <w:pPr>
+        <w:rPr>
+          <w:sz w:val="24"/>
+          <w:szCs w:val="24"/>
+        </w:rPr>
+      </w:pPr>
+      <w:r>
+        <w:rPr>
+          <w:sz w:val="24"/>
+          <w:szCs w:val="24"/>
+        </w:rPr>
+        <w:t xml:space="preserve">    </w:t>
+      </w:r>
+      <w:proofErr w:type="spellStart"/>
+      <w:r>
+        <w:rPr>
+          <w:sz w:val="24"/>
+          <w:szCs w:val="24"/>
+        </w:rPr>
+        <w:t>kf</w:t>
+      </w:r>
+      <w:proofErr w:type="spellEnd"/>
+      <w:r>
+        <w:rPr>
+          <w:sz w:val="24"/>
+          <w:szCs w:val="24"/>
+        </w:rPr>
+        <w:t xml:space="preserve"> = </w:t>
+      </w:r>
+      <w:proofErr w:type="spellStart"/>
+      <w:r>
+        <w:rPr>
+          <w:sz w:val="24"/>
+          <w:szCs w:val="24"/>
+        </w:rPr>
+        <w:t>KFold</w:t>
+      </w:r>
+      <w:proofErr w:type="spellEnd"/>
+      <w:r>
+        <w:rPr>
+          <w:sz w:val="24"/>
+          <w:szCs w:val="24"/>
+        </w:rPr>
+        <w:t>(n=</w:t>
+      </w:r>
+      <w:proofErr w:type="spellStart"/>
+      <w:r>
+        <w:rPr>
+          <w:sz w:val="24"/>
+          <w:szCs w:val="24"/>
+        </w:rPr>
+        <w:t>len</w:t>
+      </w:r>
+      <w:proofErr w:type="spellEnd"/>
+      <w:r>
+        <w:rPr>
+          <w:sz w:val="24"/>
+          <w:szCs w:val="24"/>
+        </w:rPr>
+        <w:t>(</w:t>
+      </w:r>
+      <w:proofErr w:type="spellStart"/>
+      <w:r>
+        <w:rPr>
+          <w:sz w:val="24"/>
+          <w:szCs w:val="24"/>
+        </w:rPr>
+        <w:t>filtered_cars</w:t>
+      </w:r>
+      <w:proofErr w:type="spellEnd"/>
+      <w:r>
+        <w:rPr>
+          <w:sz w:val="24"/>
+          <w:szCs w:val="24"/>
+        </w:rPr>
+        <w:t xml:space="preserve">), </w:t>
+      </w:r>
+      <w:proofErr w:type="spellStart"/>
+      <w:r>
+        <w:rPr>
+          <w:sz w:val="24"/>
+          <w:szCs w:val="24"/>
+        </w:rPr>
+        <w:t>n_folds</w:t>
+      </w:r>
+      <w:proofErr w:type="spellEnd"/>
+      <w:r>
+        <w:rPr>
+          <w:sz w:val="24"/>
+          <w:szCs w:val="24"/>
+        </w:rPr>
+        <w:t xml:space="preserve">=10, shuffle=True, </w:t>
+      </w:r>
+      <w:proofErr w:type="spellStart"/>
+      <w:r>
+        <w:rPr>
+          <w:sz w:val="24"/>
+          <w:szCs w:val="24"/>
+        </w:rPr>
+        <w:t>random_state</w:t>
+      </w:r>
+      <w:proofErr w:type="spellEnd"/>
+      <w:r>
+        <w:rPr>
+          <w:sz w:val="24"/>
+          <w:szCs w:val="24"/>
+        </w:rPr>
+        <w:t>=3)</w:t>
+      </w:r>
+    </w:p>
+    <w:p>
+      <w:pPr>
+        <w:rPr>
+          <w:sz w:val="24"/>
+          <w:szCs w:val="24"/>
+        </w:rPr>
+      </w:pPr>
+      <w:r>
+        <w:rPr>
+          <w:sz w:val="24"/>
+          <w:szCs w:val="24"/>
+        </w:rPr>
+        <w:t xml:space="preserve">    </w:t>
+      </w:r>
+    </w:p>
+    <w:p>
+      <w:pPr>
+        <w:rPr>
+          <w:sz w:val="24"/>
+          <w:szCs w:val="24"/>
+        </w:rPr>
+      </w:pPr>
+      <w:r>
+        <w:rPr>
+          <w:sz w:val="24"/>
+          <w:szCs w:val="24"/>
+        </w:rPr>
+        <w:t xml:space="preserve">    # Iterate through over each fold.</w:t>
+      </w:r>
+    </w:p>
+    <w:p>
+      <w:pPr>
+        <w:rPr>
+          <w:sz w:val="24"/>
+          <w:szCs w:val="24"/>
+        </w:rPr>
+      </w:pPr>
+      <w:r>
+        <w:rPr>
+          <w:sz w:val="24"/>
+          <w:szCs w:val="24"/>
+        </w:rPr>
+        <w:t xml:space="preserve">    for </w:t>
+      </w:r>
+      <w:proofErr w:type="spellStart"/>
+      <w:r>
+        <w:rPr>
+          <w:sz w:val="24"/>
+          <w:szCs w:val="24"/>
+        </w:rPr>
+        <w:t>train_index</w:t>
+      </w:r>
+      <w:proofErr w:type="spellEnd"/>
+      <w:r>
+        <w:rPr>
+          <w:sz w:val="24"/>
+          <w:szCs w:val="24"/>
+        </w:rPr>
+        <w:t xml:space="preserve">, </w:t>
+      </w:r>
+      <w:proofErr w:type="spellStart"/>
+      <w:r>
+        <w:rPr>
+          <w:sz w:val="24"/>
+          <w:szCs w:val="24"/>
+        </w:rPr>
+        <w:t>test_index</w:t>
+      </w:r>
+      <w:proofErr w:type="spellEnd"/>
+      <w:r>
+        <w:rPr>
+          <w:sz w:val="24"/>
+          <w:szCs w:val="24"/>
+        </w:rPr>
+        <w:t xml:space="preserve"> in </w:t>
+      </w:r>
+      <w:proofErr w:type="spellStart"/>
+      <w:r>
+        <w:rPr>
+          <w:sz w:val="24"/>
+          <w:szCs w:val="24"/>
+        </w:rPr>
+        <w:t>kf</w:t>
+      </w:r>
+      <w:proofErr w:type="spellEnd"/>
+      <w:r>
+        <w:rPr>
+          <w:sz w:val="24"/>
+          <w:szCs w:val="24"/>
+        </w:rPr>
+        <w:t>:</w:t>
+      </w:r>
+    </w:p>
+    <w:p>
+      <w:pPr>
+        <w:rPr>
+          <w:sz w:val="24"/>
+          <w:szCs w:val="24"/>
+        </w:rPr>
+      </w:pPr>
+      <w:r>
+        <w:rPr>
+          <w:sz w:val="24"/>
+          <w:szCs w:val="24"/>
+        </w:rPr>
+        <w:t xml:space="preserve">        # Training and test sets.</w:t>
+      </w:r>
+    </w:p>
+    <w:p>
+      <w:pPr>
+        <w:rPr>
+          <w:sz w:val="24"/>
+          <w:szCs w:val="24"/>
+        </w:rPr>
+      </w:pPr>
+      <w:r>
+        <w:rPr>
+          <w:sz w:val="24"/>
+          <w:szCs w:val="24"/>
+        </w:rPr>
+        <w:t xml:space="preserve">        </w:t>
+      </w:r>
+      <w:proofErr w:type="spellStart"/>
+      <w:r>
+        <w:rPr>
+          <w:sz w:val="24"/>
+          <w:szCs w:val="24"/>
+        </w:rPr>
+        <w:t>X_train</w:t>
+      </w:r>
+      <w:proofErr w:type="spellEnd"/>
+      <w:r>
+        <w:rPr>
+          <w:sz w:val="24"/>
+          <w:szCs w:val="24"/>
+        </w:rPr>
+        <w:t xml:space="preserve">, </w:t>
+      </w:r>
+      <w:proofErr w:type="spellStart"/>
+      <w:r>
+        <w:rPr>
+          <w:sz w:val="24"/>
+          <w:szCs w:val="24"/>
+        </w:rPr>
+        <w:t>X_test</w:t>
+      </w:r>
+      <w:proofErr w:type="spellEnd"/>
+      <w:r>
+        <w:rPr>
+          <w:sz w:val="24"/>
+          <w:szCs w:val="24"/>
+        </w:rPr>
+        <w:t xml:space="preserve"> = </w:t>
+      </w:r>
+      <w:proofErr w:type="spellStart"/>
+      <w:proofErr w:type="gramStart"/>
+      <w:r>
+        <w:rPr>
+          <w:sz w:val="24"/>
+          <w:szCs w:val="24"/>
+        </w:rPr>
+        <w:t>features.iloc</w:t>
+      </w:r>
+      <w:proofErr w:type="spellEnd"/>
+      <w:proofErr w:type="gramEnd"/>
+      <w:r>
+        <w:rPr>
+          <w:sz w:val="24"/>
+          <w:szCs w:val="24"/>
+        </w:rPr>
+        <w:t>[</w:t>
+      </w:r>
+      <w:proofErr w:type="spellStart"/>
+      <w:r>
+        <w:rPr>
+          <w:sz w:val="24"/>
+          <w:szCs w:val="24"/>
+        </w:rPr>
+        <w:t>train_index</w:t>
+      </w:r>
+      <w:proofErr w:type="spellEnd"/>
+      <w:r>
+        <w:rPr>
+          <w:sz w:val="24"/>
+          <w:szCs w:val="24"/>
+        </w:rPr>
+        <w:t xml:space="preserve">], </w:t>
+      </w:r>
+      <w:proofErr w:type="spellStart"/>
+      <w:r>
+        <w:rPr>
+          <w:sz w:val="24"/>
+          <w:szCs w:val="24"/>
+        </w:rPr>
+        <w:t>features.iloc</w:t>
+      </w:r>
+      <w:proofErr w:type="spellEnd"/>
+      <w:r>
+        <w:rPr>
+          <w:sz w:val="24"/>
+          <w:szCs w:val="24"/>
+        </w:rPr>
+        <w:t>[</w:t>
+      </w:r>
+      <w:proofErr w:type="spellStart"/>
+      <w:r>
+        <w:rPr>
+          <w:sz w:val="24"/>
+          <w:szCs w:val="24"/>
+        </w:rPr>
+        <w:t>test_index</w:t>
+      </w:r>
+      <w:proofErr w:type="spellEnd"/>
+      <w:r>
+        <w:rPr>
+          <w:sz w:val="24"/>
+          <w:szCs w:val="24"/>
+        </w:rPr>
+        <w:t>]</w:t>
+      </w:r>
+    </w:p>
+    <w:p>
+      <w:pPr>
+        <w:rPr>
+          <w:sz w:val="24"/>
+          <w:szCs w:val="24"/>
+        </w:rPr>
+      </w:pPr>
+      <w:r>
+        <w:rPr>
+          <w:sz w:val="24"/>
+          <w:szCs w:val="24"/>
+        </w:rPr>
+        <w:t xml:space="preserve">        </w:t>
+      </w:r>
+      <w:proofErr w:type="spellStart"/>
+      <w:r>
+        <w:rPr>
+          <w:sz w:val="24"/>
+          <w:szCs w:val="24"/>
+        </w:rPr>
+        <w:t>y_train</w:t>
+      </w:r>
+      <w:proofErr w:type="spellEnd"/>
+      <w:r>
+        <w:rPr>
+          <w:sz w:val="24"/>
+          <w:szCs w:val="24"/>
+        </w:rPr>
+        <w:t xml:space="preserve">, </w:t>
+      </w:r>
+      <w:proofErr w:type="spellStart"/>
+      <w:r>
+        <w:rPr>
+          <w:sz w:val="24"/>
+          <w:szCs w:val="24"/>
+        </w:rPr>
+        <w:t>y_test</w:t>
+      </w:r>
+      <w:proofErr w:type="spellEnd"/>
+      <w:r>
+        <w:rPr>
+          <w:sz w:val="24"/>
+          <w:szCs w:val="24"/>
+        </w:rPr>
+        <w:t xml:space="preserve"> = </w:t>
+      </w:r>
+      <w:proofErr w:type="spellStart"/>
+      <w:proofErr w:type="gramStart"/>
+      <w:r>
+        <w:rPr>
+          <w:sz w:val="24"/>
+          <w:szCs w:val="24"/>
+        </w:rPr>
+        <w:t>target.iloc</w:t>
+      </w:r>
+      <w:proofErr w:type="spellEnd"/>
+      <w:proofErr w:type="gramEnd"/>
+      <w:r>
+        <w:rPr>
+          <w:sz w:val="24"/>
+          <w:szCs w:val="24"/>
+        </w:rPr>
+        <w:t>[</w:t>
+      </w:r>
+      <w:proofErr w:type="spellStart"/>
+      <w:r>
+        <w:rPr>
+          <w:sz w:val="24"/>
+          <w:szCs w:val="24"/>
+        </w:rPr>
+        <w:t>train_index</w:t>
+      </w:r>
+      <w:proofErr w:type="spellEnd"/>
+      <w:r>
+        <w:rPr>
+          <w:sz w:val="24"/>
+          <w:szCs w:val="24"/>
+        </w:rPr>
+        <w:t xml:space="preserve">], </w:t>
+      </w:r>
+      <w:proofErr w:type="spellStart"/>
+      <w:r>
+        <w:rPr>
+          <w:sz w:val="24"/>
+          <w:szCs w:val="24"/>
+        </w:rPr>
+        <w:t>target.iloc</w:t>
+      </w:r>
+      <w:proofErr w:type="spellEnd"/>
+      <w:r>
+        <w:rPr>
+          <w:sz w:val="24"/>
+          <w:szCs w:val="24"/>
+        </w:rPr>
+        <w:t>[</w:t>
+      </w:r>
+      <w:proofErr w:type="spellStart"/>
+      <w:r>
+        <w:rPr>
+          <w:sz w:val="24"/>
+          <w:szCs w:val="24"/>
+        </w:rPr>
+        <w:t>test_index</w:t>
+      </w:r>
+      <w:proofErr w:type="spellEnd"/>
+      <w:r>
+        <w:rPr>
+          <w:sz w:val="24"/>
+          <w:szCs w:val="24"/>
+        </w:rPr>
+        <w:t>]</w:t>
+      </w:r>
+    </w:p>
+    <w:p>
+      <w:pPr>
+        <w:rPr>
+          <w:sz w:val="24"/>
+          <w:szCs w:val="24"/>
+        </w:rPr>
+      </w:pPr>
+      <w:r>
+        <w:rPr>
+          <w:sz w:val="24"/>
+          <w:szCs w:val="24"/>
+        </w:rPr>
+        <w:t xml:space="preserve">        </w:t>
+      </w:r>
+    </w:p>
+    <w:p>
+      <w:pPr>
+        <w:rPr>
+          <w:sz w:val="24"/>
+          <w:szCs w:val="24"/>
+        </w:rPr>
+      </w:pPr>
+      <w:r>
+        <w:rPr>
+          <w:sz w:val="24"/>
+          <w:szCs w:val="24"/>
+        </w:rPr>
+        <w:t xml:space="preserve">        # Fit the model and make predictions.</w:t>
+      </w:r>
+    </w:p>
+    <w:p>
+      <w:pPr>
+        <w:rPr>
+          <w:sz w:val="24"/>
+          <w:szCs w:val="24"/>
+        </w:rPr>
+      </w:pPr>
+      <w:r>
+        <w:rPr>
+          <w:sz w:val="24"/>
+          <w:szCs w:val="24"/>
+        </w:rPr>
+        <w:t xml:space="preserve">        </w:t>
+      </w:r>
+      <w:proofErr w:type="spellStart"/>
+      <w:r>
+        <w:rPr>
+          <w:sz w:val="24"/>
+          <w:szCs w:val="24"/>
+        </w:rPr>
+        <w:t>lr</w:t>
+      </w:r>
+      <w:proofErr w:type="spellEnd"/>
+      <w:r>
+        <w:rPr>
+          <w:sz w:val="24"/>
+          <w:szCs w:val="24"/>
+        </w:rPr>
+        <w:t xml:space="preserve"> = </w:t>
+      </w:r>
+      <w:proofErr w:type="spellStart"/>
+      <w:proofErr w:type="gramStart"/>
+      <w:r>
+        <w:rPr>
+          <w:sz w:val="24"/>
+          <w:szCs w:val="24"/>
+        </w:rPr>
+        <w:t>LinearRegression</w:t>
+      </w:r>
+      <w:proofErr w:type="spellEnd"/>
+      <w:r>
+        <w:rPr>
+          <w:sz w:val="24"/>
+          <w:szCs w:val="24"/>
+        </w:rPr>
+        <w:t>(</w:t>
+      </w:r>
+      <w:proofErr w:type="gramEnd"/>
+      <w:r>
+        <w:rPr>
+          <w:sz w:val="24"/>
+          <w:szCs w:val="24"/>
+        </w:rPr>
+        <w:t>)</w:t>
+      </w:r>
+    </w:p>
+    <w:p>
+      <w:pPr>
+        <w:rPr>
+          <w:sz w:val="24"/>
+          <w:szCs w:val="24"/>
+        </w:rPr>
+      </w:pPr>
+      <w:r>
+        <w:rPr>
+          <w:sz w:val="24"/>
+          <w:szCs w:val="24"/>
+        </w:rPr>
+        <w:t xml:space="preserve">        </w:t>
+      </w:r>
+      <w:proofErr w:type="spellStart"/>
+      <w:proofErr w:type="gramStart"/>
+      <w:r>
+        <w:rPr>
+          <w:sz w:val="24"/>
+          <w:szCs w:val="24"/>
+        </w:rPr>
+        <w:t>lr.fit</w:t>
+      </w:r>
+      <w:proofErr w:type="spellEnd"/>
+      <w:r>
+        <w:rPr>
+          <w:sz w:val="24"/>
+          <w:szCs w:val="24"/>
+        </w:rPr>
+        <w:t>(</w:t>
+      </w:r>
+      <w:proofErr w:type="spellStart"/>
+      <w:proofErr w:type="gramEnd"/>
+      <w:r>
+        <w:rPr>
+          <w:sz w:val="24"/>
+          <w:szCs w:val="24"/>
+        </w:rPr>
+        <w:t>X_train</w:t>
+      </w:r>
+      <w:proofErr w:type="spellEnd"/>
+      <w:r>
+        <w:rPr>
+          <w:sz w:val="24"/>
+          <w:szCs w:val="24"/>
+        </w:rPr>
+        <w:t xml:space="preserve">, </w:t>
+      </w:r>
+      <w:proofErr w:type="spellStart"/>
+      <w:r>
+        <w:rPr>
+          <w:sz w:val="24"/>
+          <w:szCs w:val="24"/>
+        </w:rPr>
+        <w:t>y_train</w:t>
+      </w:r>
+      <w:proofErr w:type="spellEnd"/>
+      <w:r>
+        <w:rPr>
+          <w:sz w:val="24"/>
+          <w:szCs w:val="24"/>
+        </w:rPr>
+        <w:t>)</w:t>
+      </w:r>
+    </w:p>
+    <w:p>
+      <w:pPr>
+        <w:rPr>
+          <w:sz w:val="24"/>
+          <w:szCs w:val="24"/>
+        </w:rPr>
+      </w:pPr>
+      <w:r>
+        <w:rPr>
+          <w:sz w:val="24"/>
+          <w:szCs w:val="24"/>
+        </w:rPr>
+        <w:t xml:space="preserve">        predictions = </w:t>
+      </w:r>
+      <w:proofErr w:type="spellStart"/>
+      <w:proofErr w:type="gramStart"/>
+      <w:r>
+        <w:rPr>
+          <w:sz w:val="24"/>
+          <w:szCs w:val="24"/>
+        </w:rPr>
+        <w:t>lr.predict</w:t>
+      </w:r>
+      <w:proofErr w:type="spellEnd"/>
+      <w:proofErr w:type="gramEnd"/>
+      <w:r>
+        <w:rPr>
+          <w:sz w:val="24"/>
+          <w:szCs w:val="24"/>
+        </w:rPr>
+        <w:t>(</w:t>
+      </w:r>
+      <w:proofErr w:type="spellStart"/>
+      <w:r>
+        <w:rPr>
+          <w:sz w:val="24"/>
+          <w:szCs w:val="24"/>
+        </w:rPr>
+        <w:t>X_test</w:t>
+      </w:r>
+      <w:proofErr w:type="spellEnd"/>
+      <w:r>
+        <w:rPr>
+          <w:sz w:val="24"/>
+          <w:szCs w:val="24"/>
+        </w:rPr>
+        <w:t>)</w:t>
+      </w:r>
+    </w:p>
+    <w:p>
+      <w:pPr>
+        <w:rPr>
+          <w:sz w:val="24"/>
+          <w:szCs w:val="24"/>
+        </w:rPr>
+      </w:pPr>
+      <w:r>
+        <w:rPr>
+          <w:sz w:val="24"/>
+          <w:szCs w:val="24"/>
+        </w:rPr>
+        <w:t xml:space="preserve">        </w:t>
+      </w:r>
+    </w:p>
+    <w:p>
+      <w:pPr>
+        <w:rPr>
+          <w:sz w:val="24"/>
+          <w:szCs w:val="24"/>
+        </w:rPr>
+      </w:pPr>
+      <w:r>
+        <w:rPr>
+          <w:sz w:val="24"/>
+          <w:szCs w:val="24"/>
+        </w:rPr>
+        <w:lastRenderedPageBreak/>
+        <w:t xml:space="preserve">        # Calculate </w:t>
+      </w:r>
+      <w:proofErr w:type="spellStart"/>
+      <w:r>
+        <w:rPr>
+          <w:sz w:val="24"/>
+          <w:szCs w:val="24"/>
+        </w:rPr>
+        <w:t>mse</w:t>
+      </w:r>
+      <w:proofErr w:type="spellEnd"/>
+      <w:r>
+        <w:rPr>
+          <w:sz w:val="24"/>
+          <w:szCs w:val="24"/>
+        </w:rPr>
+        <w:t xml:space="preserve"> and variance values for this fold.</w:t>
+      </w:r>
+    </w:p>
+    <w:p>
+      <w:pPr>
+        <w:rPr>
+          <w:sz w:val="24"/>
+          <w:szCs w:val="24"/>
+        </w:rPr>
+      </w:pPr>
+      <w:r>
+        <w:rPr>
+          <w:sz w:val="24"/>
+          <w:szCs w:val="24"/>
+        </w:rPr>
+        <w:t xml:space="preserve">        </w:t>
+      </w:r>
+      <w:proofErr w:type="spellStart"/>
+      <w:r>
+        <w:rPr>
+          <w:sz w:val="24"/>
+          <w:szCs w:val="24"/>
+        </w:rPr>
+        <w:t>mse</w:t>
+      </w:r>
+      <w:proofErr w:type="spellEnd"/>
+      <w:r>
+        <w:rPr>
+          <w:sz w:val="24"/>
+          <w:szCs w:val="24"/>
+        </w:rPr>
+        <w:t xml:space="preserve"> = </w:t>
+      </w:r>
+      <w:proofErr w:type="spellStart"/>
+      <w:r>
+        <w:rPr>
+          <w:sz w:val="24"/>
+          <w:szCs w:val="24"/>
+        </w:rPr>
+        <w:t>mean_squared_</w:t>
+      </w:r>
+      <w:proofErr w:type="gramStart"/>
+      <w:r>
+        <w:rPr>
+          <w:sz w:val="24"/>
+          <w:szCs w:val="24"/>
+        </w:rPr>
+        <w:t>error</w:t>
+      </w:r>
+      <w:proofErr w:type="spellEnd"/>
+      <w:r>
+        <w:rPr>
+          <w:sz w:val="24"/>
+          <w:szCs w:val="24"/>
+        </w:rPr>
+        <w:t>(</w:t>
+      </w:r>
+      <w:proofErr w:type="spellStart"/>
+      <w:proofErr w:type="gramEnd"/>
+      <w:r>
+        <w:rPr>
+          <w:sz w:val="24"/>
+          <w:szCs w:val="24"/>
+        </w:rPr>
+        <w:t>y_test</w:t>
+      </w:r>
+      <w:proofErr w:type="spellEnd"/>
+      <w:r>
+        <w:rPr>
+          <w:sz w:val="24"/>
+          <w:szCs w:val="24"/>
+        </w:rPr>
+        <w:t>, predictions)</w:t>
+      </w:r>
+    </w:p>
+    <w:p>
+      <w:pPr>
+        <w:rPr>
+          <w:sz w:val="24"/>
+          <w:szCs w:val="24"/>
+        </w:rPr>
+      </w:pPr>
+      <w:r>
+        <w:rPr>
+          <w:sz w:val="24"/>
+          <w:szCs w:val="24"/>
+        </w:rPr>
+        <w:t xml:space="preserve">        </w:t>
+      </w:r>
+      <w:proofErr w:type="spellStart"/>
+      <w:r>
+        <w:rPr>
+          <w:sz w:val="24"/>
+          <w:szCs w:val="24"/>
+        </w:rPr>
+        <w:t>var</w:t>
+      </w:r>
+      <w:proofErr w:type="spellEnd"/>
+      <w:r>
+        <w:rPr>
+          <w:sz w:val="24"/>
+          <w:szCs w:val="24"/>
+        </w:rPr>
+        <w:t xml:space="preserve"> = </w:t>
+      </w:r>
+      <w:proofErr w:type="spellStart"/>
+      <w:r>
+        <w:rPr>
+          <w:sz w:val="24"/>
+          <w:szCs w:val="24"/>
+        </w:rPr>
+        <w:t>np.var</w:t>
+      </w:r>
+      <w:proofErr w:type="spellEnd"/>
+      <w:r>
+        <w:rPr>
+          <w:sz w:val="24"/>
+          <w:szCs w:val="24"/>
+        </w:rPr>
+        <w:t>(predictions)</w:t>
+      </w:r>
+    </w:p>
+    <w:p>
+      <w:pPr>
+        <w:rPr>
+          <w:sz w:val="24"/>
+          <w:szCs w:val="24"/>
+        </w:rPr>
+      </w:pPr>
+    </w:p>
+    <w:p>
+      <w:pPr>
+        <w:rPr>
+          <w:sz w:val="24"/>
+          <w:szCs w:val="24"/>
+        </w:rPr>
+      </w:pPr>
+      <w:r>
+        <w:rPr>
+          <w:sz w:val="24"/>
+          <w:szCs w:val="24"/>
+        </w:rPr>
+        <w:t xml:space="preserve">        # Append to arrays to do calculate overall average </w:t>
+      </w:r>
+      <w:proofErr w:type="spellStart"/>
+      <w:r>
+        <w:rPr>
+          <w:sz w:val="24"/>
+          <w:szCs w:val="24"/>
+        </w:rPr>
+        <w:t>mse</w:t>
+      </w:r>
+      <w:proofErr w:type="spellEnd"/>
+      <w:r>
+        <w:rPr>
+          <w:sz w:val="24"/>
+          <w:szCs w:val="24"/>
+        </w:rPr>
+        <w:t xml:space="preserve"> and variance values.</w:t>
+      </w:r>
+    </w:p>
+    <w:p>
+      <w:pPr>
+        <w:rPr>
+          <w:sz w:val="24"/>
+          <w:szCs w:val="24"/>
+        </w:rPr>
+      </w:pPr>
+      <w:r>
+        <w:rPr>
+          <w:sz w:val="24"/>
+          <w:szCs w:val="24"/>
+        </w:rPr>
+        <w:t xml:space="preserve">        </w:t>
+      </w:r>
+      <w:proofErr w:type="spellStart"/>
+      <w:r>
+        <w:rPr>
+          <w:sz w:val="24"/>
+          <w:szCs w:val="24"/>
+        </w:rPr>
+        <w:t>variance_</w:t>
+      </w:r>
+      <w:proofErr w:type="gramStart"/>
+      <w:r>
+        <w:rPr>
+          <w:sz w:val="24"/>
+          <w:szCs w:val="24"/>
+        </w:rPr>
+        <w:t>values.append</w:t>
+      </w:r>
+      <w:proofErr w:type="spellEnd"/>
+      <w:proofErr w:type="gramEnd"/>
+      <w:r>
+        <w:rPr>
+          <w:sz w:val="24"/>
+          <w:szCs w:val="24"/>
+        </w:rPr>
+        <w:t>(</w:t>
+      </w:r>
+      <w:proofErr w:type="spellStart"/>
+      <w:r>
+        <w:rPr>
+          <w:sz w:val="24"/>
+          <w:szCs w:val="24"/>
+        </w:rPr>
+        <w:t>var</w:t>
+      </w:r>
+      <w:proofErr w:type="spellEnd"/>
+      <w:r>
+        <w:rPr>
+          <w:sz w:val="24"/>
+          <w:szCs w:val="24"/>
+        </w:rPr>
+        <w:t>)</w:t>
+      </w:r>
+    </w:p>
+    <w:p>
+      <w:pPr>
+        <w:rPr>
+          <w:sz w:val="24"/>
+          <w:szCs w:val="24"/>
+        </w:rPr>
+      </w:pPr>
+      <w:r>
+        <w:rPr>
+          <w:sz w:val="24"/>
+          <w:szCs w:val="24"/>
+        </w:rPr>
+        <w:t xml:space="preserve">        </w:t>
+      </w:r>
+      <w:proofErr w:type="spellStart"/>
+      <w:r>
+        <w:rPr>
+          <w:sz w:val="24"/>
+          <w:szCs w:val="24"/>
+        </w:rPr>
+        <w:t>mse_</w:t>
+      </w:r>
+      <w:proofErr w:type="gramStart"/>
+      <w:r>
+        <w:rPr>
+          <w:sz w:val="24"/>
+          <w:szCs w:val="24"/>
+        </w:rPr>
+        <w:t>values.append</w:t>
+      </w:r>
+      <w:proofErr w:type="spellEnd"/>
+      <w:proofErr w:type="gramEnd"/>
+      <w:r>
+        <w:rPr>
+          <w:sz w:val="24"/>
+          <w:szCs w:val="24"/>
+        </w:rPr>
+        <w:t>(</w:t>
+      </w:r>
+      <w:proofErr w:type="spellStart"/>
+      <w:r>
+        <w:rPr>
+          <w:sz w:val="24"/>
+          <w:szCs w:val="24"/>
+        </w:rPr>
+        <w:t>mse</w:t>
+      </w:r>
+      <w:proofErr w:type="spellEnd"/>
+      <w:r>
+        <w:rPr>
+          <w:sz w:val="24"/>
+          <w:szCs w:val="24"/>
+        </w:rPr>
+        <w:t>)</w:t>
+      </w:r>
+    </w:p>
+    <w:p>
+      <w:pPr>
+        <w:rPr>
+          <w:sz w:val="24"/>
+          <w:szCs w:val="24"/>
+        </w:rPr>
+      </w:pPr>
+      <w:r>
+        <w:rPr>
+          <w:sz w:val="24"/>
+          <w:szCs w:val="24"/>
+        </w:rPr>
+        <w:t xml:space="preserve">   </w:t>
+      </w:r>
+    </w:p>
+    <w:p>
+      <w:pPr>
+        <w:rPr>
+          <w:sz w:val="24"/>
+          <w:szCs w:val="24"/>
+        </w:rPr>
+      </w:pPr>
+      <w:r>
+        <w:rPr>
+          <w:sz w:val="24"/>
+          <w:szCs w:val="24"/>
+        </w:rPr>
+        <w:t xml:space="preserve">    # Compute average </w:t>
+      </w:r>
+      <w:proofErr w:type="spellStart"/>
+      <w:r>
+        <w:rPr>
+          <w:sz w:val="24"/>
+          <w:szCs w:val="24"/>
+        </w:rPr>
+        <w:t>mse</w:t>
+      </w:r>
+      <w:proofErr w:type="spellEnd"/>
+      <w:r>
+        <w:rPr>
+          <w:sz w:val="24"/>
+          <w:szCs w:val="24"/>
+        </w:rPr>
+        <w:t xml:space="preserve"> and variance values.</w:t>
+      </w:r>
+    </w:p>
+    <w:p>
+      <w:pPr>
+        <w:rPr>
+          <w:sz w:val="24"/>
+          <w:szCs w:val="24"/>
+        </w:rPr>
+      </w:pPr>
+      <w:r>
+        <w:rPr>
+          <w:sz w:val="24"/>
+          <w:szCs w:val="24"/>
+        </w:rPr>
+        <w:t xml:space="preserve">    </w:t>
+      </w:r>
+      <w:proofErr w:type="spellStart"/>
+      <w:r>
+        <w:rPr>
+          <w:sz w:val="24"/>
+          <w:szCs w:val="24"/>
+        </w:rPr>
+        <w:t>avg_mse</w:t>
+      </w:r>
+      <w:proofErr w:type="spellEnd"/>
+      <w:r>
+        <w:rPr>
+          <w:sz w:val="24"/>
+          <w:szCs w:val="24"/>
+        </w:rPr>
+        <w:t xml:space="preserve"> = </w:t>
+      </w:r>
+      <w:proofErr w:type="spellStart"/>
+      <w:proofErr w:type="gramStart"/>
+      <w:r>
+        <w:rPr>
+          <w:sz w:val="24"/>
+          <w:szCs w:val="24"/>
+        </w:rPr>
+        <w:t>np.mean</w:t>
+      </w:r>
+      <w:proofErr w:type="spellEnd"/>
+      <w:proofErr w:type="gramEnd"/>
+      <w:r>
+        <w:rPr>
+          <w:sz w:val="24"/>
+          <w:szCs w:val="24"/>
+        </w:rPr>
+        <w:t>(</w:t>
+      </w:r>
+      <w:proofErr w:type="spellStart"/>
+      <w:r>
+        <w:rPr>
+          <w:sz w:val="24"/>
+          <w:szCs w:val="24"/>
+        </w:rPr>
+        <w:t>mse_values</w:t>
+      </w:r>
+      <w:proofErr w:type="spellEnd"/>
+      <w:r>
+        <w:rPr>
+          <w:sz w:val="24"/>
+          <w:szCs w:val="24"/>
+        </w:rPr>
+        <w:t>)</w:t>
+      </w:r>
+    </w:p>
+    <w:p>
+      <w:pPr>
+        <w:rPr>
+          <w:sz w:val="24"/>
+          <w:szCs w:val="24"/>
+        </w:rPr>
+      </w:pPr>
+      <w:r>
+        <w:rPr>
+          <w:sz w:val="24"/>
+          <w:szCs w:val="24"/>
+        </w:rPr>
+        <w:t xml:space="preserve">    </w:t>
+      </w:r>
+      <w:proofErr w:type="spellStart"/>
+      <w:r>
+        <w:rPr>
+          <w:sz w:val="24"/>
+          <w:szCs w:val="24"/>
+        </w:rPr>
+        <w:t>avg_var</w:t>
+      </w:r>
+      <w:proofErr w:type="spellEnd"/>
+      <w:r>
+        <w:rPr>
+          <w:sz w:val="24"/>
+          <w:szCs w:val="24"/>
+        </w:rPr>
+        <w:t xml:space="preserve"> = </w:t>
+      </w:r>
+      <w:proofErr w:type="spellStart"/>
+      <w:proofErr w:type="gramStart"/>
+      <w:r>
+        <w:rPr>
+          <w:sz w:val="24"/>
+          <w:szCs w:val="24"/>
+        </w:rPr>
+        <w:t>np.mean</w:t>
+      </w:r>
+      <w:proofErr w:type="spellEnd"/>
+      <w:proofErr w:type="gramEnd"/>
+      <w:r>
+        <w:rPr>
+          <w:sz w:val="24"/>
+          <w:szCs w:val="24"/>
+        </w:rPr>
+        <w:t>(</w:t>
+      </w:r>
+      <w:proofErr w:type="spellStart"/>
+      <w:r>
+        <w:rPr>
+          <w:sz w:val="24"/>
+          <w:szCs w:val="24"/>
+        </w:rPr>
+        <w:t>variance_values</w:t>
+      </w:r>
+      <w:proofErr w:type="spellEnd"/>
+      <w:r>
+        <w:rPr>
+          <w:sz w:val="24"/>
+          <w:szCs w:val="24"/>
+        </w:rPr>
+        <w:t>)</w:t>
+      </w:r>
+    </w:p>
+    <w:p>
+      <w:pPr>
+        <w:rPr>
+          <w:sz w:val="24"/>
+          <w:szCs w:val="24"/>
+        </w:rPr>
+      </w:pPr>
+      <w:r>
+        <w:rPr>
+          <w:sz w:val="24"/>
+          <w:szCs w:val="24"/>
+        </w:rPr>
+        <w:t xml:space="preserve">    </w:t>
+      </w:r>
+      <w:proofErr w:type="gramStart"/>
+      <w:r>
+        <w:rPr>
+          <w:sz w:val="24"/>
+          <w:szCs w:val="24"/>
+        </w:rPr>
+        <w:t>return(</w:t>
+      </w:r>
+      <w:proofErr w:type="spellStart"/>
+      <w:proofErr w:type="gramEnd"/>
+      <w:r>
+        <w:rPr>
+          <w:sz w:val="24"/>
+          <w:szCs w:val="24"/>
+        </w:rPr>
+        <w:t>avg_mse</w:t>
+      </w:r>
+      <w:proofErr w:type="spellEnd"/>
+      <w:r>
+        <w:rPr>
+          <w:sz w:val="24"/>
+          <w:szCs w:val="24"/>
+        </w:rPr>
+        <w:t xml:space="preserve">, </w:t>
+      </w:r>
+      <w:proofErr w:type="spellStart"/>
+      <w:r>
+        <w:rPr>
+          <w:sz w:val="24"/>
+          <w:szCs w:val="24"/>
+        </w:rPr>
+        <w:t>avg_var</w:t>
+      </w:r>
+      <w:proofErr w:type="spellEnd"/>
+      <w:r>
+        <w:rPr>
+          <w:sz w:val="24"/>
+          <w:szCs w:val="24"/>
+        </w:rPr>
+        <w:t>)</w:t>
+      </w:r>
+    </w:p>
+    <w:p>
+      <w:pPr>
+        <w:rPr>
+          <w:sz w:val="24"/>
+          <w:szCs w:val="24"/>
+        </w:rPr>
+      </w:pPr>
+      <w:r>
+        <w:rPr>
+          <w:sz w:val="24"/>
+          <w:szCs w:val="24"/>
+        </w:rPr>
+        <w:t xml:space="preserve">        </w:t>
+      </w:r>
+    </w:p>
+    <w:p>
+      <w:pPr>
+        <w:rPr>
+          <w:sz w:val="24"/>
+          <w:szCs w:val="24"/>
+        </w:rPr>
+      </w:pPr>
+      <w:proofErr w:type="spellStart"/>
+      <w:r>
+        <w:rPr>
+          <w:sz w:val="24"/>
+          <w:szCs w:val="24"/>
+        </w:rPr>
+        <w:t>two_mse</w:t>
+      </w:r>
+      <w:proofErr w:type="spellEnd"/>
+      <w:r>
+        <w:rPr>
+          <w:sz w:val="24"/>
+          <w:szCs w:val="24"/>
+        </w:rPr>
+        <w:t xml:space="preserve">, </w:t>
+      </w:r>
+      <w:proofErr w:type="spellStart"/>
+      <w:r>
+        <w:rPr>
+          <w:sz w:val="24"/>
+          <w:szCs w:val="24"/>
+        </w:rPr>
+        <w:t>two_var</w:t>
+      </w:r>
+      <w:proofErr w:type="spellEnd"/>
+      <w:r>
+        <w:rPr>
+          <w:sz w:val="24"/>
+          <w:szCs w:val="24"/>
+        </w:rPr>
+        <w:t xml:space="preserve"> = </w:t>
+      </w:r>
+      <w:proofErr w:type="spellStart"/>
+      <w:r>
+        <w:rPr>
+          <w:sz w:val="24"/>
+          <w:szCs w:val="24"/>
+        </w:rPr>
+        <w:t>train_and_cross_</w:t>
+      </w:r>
+      <w:proofErr w:type="gramStart"/>
+      <w:r>
+        <w:rPr>
+          <w:sz w:val="24"/>
+          <w:szCs w:val="24"/>
+        </w:rPr>
+        <w:t>val</w:t>
+      </w:r>
+      <w:proofErr w:type="spellEnd"/>
+      <w:r>
+        <w:rPr>
+          <w:sz w:val="24"/>
+          <w:szCs w:val="24"/>
+        </w:rPr>
+        <w:t>(</w:t>
+      </w:r>
+      <w:proofErr w:type="gramEnd"/>
+      <w:r>
+        <w:rPr>
+          <w:sz w:val="24"/>
+          <w:szCs w:val="24"/>
+        </w:rPr>
+        <w:t>["cylinders", "displacement"])</w:t>
+      </w:r>
+    </w:p>
+    <w:p>
+      <w:pPr>
+        <w:rPr>
+          <w:sz w:val="24"/>
+          <w:szCs w:val="24"/>
+        </w:rPr>
+      </w:pPr>
+      <w:proofErr w:type="spellStart"/>
+      <w:r>
+        <w:rPr>
+          <w:sz w:val="24"/>
+          <w:szCs w:val="24"/>
+        </w:rPr>
+        <w:t>three_mse</w:t>
+      </w:r>
+      <w:proofErr w:type="spellEnd"/>
+      <w:r>
+        <w:rPr>
+          <w:sz w:val="24"/>
+          <w:szCs w:val="24"/>
+        </w:rPr>
+        <w:t xml:space="preserve">, </w:t>
+      </w:r>
+      <w:proofErr w:type="spellStart"/>
+      <w:r>
+        <w:rPr>
+          <w:sz w:val="24"/>
+          <w:szCs w:val="24"/>
+        </w:rPr>
+        <w:t>three_var</w:t>
+      </w:r>
+      <w:proofErr w:type="spellEnd"/>
+      <w:r>
+        <w:rPr>
+          <w:sz w:val="24"/>
+          <w:szCs w:val="24"/>
+        </w:rPr>
+        <w:t xml:space="preserve"> = </w:t>
+      </w:r>
+      <w:proofErr w:type="spellStart"/>
+      <w:r>
+        <w:rPr>
+          <w:sz w:val="24"/>
+          <w:szCs w:val="24"/>
+        </w:rPr>
+        <w:t>train_and_cross_</w:t>
+      </w:r>
+      <w:proofErr w:type="gramStart"/>
+      <w:r>
+        <w:rPr>
+          <w:sz w:val="24"/>
+          <w:szCs w:val="24"/>
+        </w:rPr>
+        <w:t>val</w:t>
+      </w:r>
+      <w:proofErr w:type="spellEnd"/>
+      <w:r>
+        <w:rPr>
+          <w:sz w:val="24"/>
+          <w:szCs w:val="24"/>
+        </w:rPr>
+        <w:t>(</w:t>
+      </w:r>
+      <w:proofErr w:type="gramEnd"/>
+      <w:r>
+        <w:rPr>
+          <w:sz w:val="24"/>
+          <w:szCs w:val="24"/>
+        </w:rPr>
+        <w:t>["cylinders", "displacement", "horsepower"])</w:t>
+      </w:r>
+    </w:p>
+    <w:p>
+      <w:pPr>
+        <w:rPr>
+          <w:sz w:val="24"/>
+          <w:szCs w:val="24"/>
+        </w:rPr>
+      </w:pPr>
+      <w:proofErr w:type="spellStart"/>
+      <w:r>
+        <w:rPr>
+          <w:sz w:val="24"/>
+          <w:szCs w:val="24"/>
+        </w:rPr>
+        <w:t>four_mse</w:t>
+      </w:r>
+      <w:proofErr w:type="spellEnd"/>
+      <w:r>
+        <w:rPr>
+          <w:sz w:val="24"/>
+          <w:szCs w:val="24"/>
+        </w:rPr>
+        <w:t xml:space="preserve">, </w:t>
+      </w:r>
+      <w:proofErr w:type="spellStart"/>
+      <w:r>
+        <w:rPr>
+          <w:sz w:val="24"/>
+          <w:szCs w:val="24"/>
+        </w:rPr>
+        <w:t>four_var</w:t>
+      </w:r>
+      <w:proofErr w:type="spellEnd"/>
+      <w:r>
+        <w:rPr>
+          <w:sz w:val="24"/>
+          <w:szCs w:val="24"/>
+        </w:rPr>
+        <w:t xml:space="preserve"> = </w:t>
+      </w:r>
+      <w:proofErr w:type="spellStart"/>
+      <w:r>
+        <w:rPr>
+          <w:sz w:val="24"/>
+          <w:szCs w:val="24"/>
+        </w:rPr>
+        <w:t>train_and_cross_</w:t>
+      </w:r>
+      <w:proofErr w:type="gramStart"/>
+      <w:r>
+        <w:rPr>
+          <w:sz w:val="24"/>
+          <w:szCs w:val="24"/>
+        </w:rPr>
+        <w:t>val</w:t>
+      </w:r>
+      <w:proofErr w:type="spellEnd"/>
+      <w:r>
+        <w:rPr>
+          <w:sz w:val="24"/>
+          <w:szCs w:val="24"/>
+        </w:rPr>
+        <w:t>(</w:t>
+      </w:r>
+      <w:proofErr w:type="gramEnd"/>
+      <w:r>
+        <w:rPr>
+          <w:sz w:val="24"/>
+          <w:szCs w:val="24"/>
+        </w:rPr>
+        <w:t>["cylinders", "displacement", "horsepower", "weight"])</w:t>
+      </w:r>
+    </w:p>
+    <w:p>
+      <w:pPr>
+        <w:rPr>
+          <w:sz w:val="24"/>
+          <w:szCs w:val="24"/>
+        </w:rPr>
+      </w:pPr>
+      <w:proofErr w:type="spellStart"/>
+      <w:r>
+        <w:rPr>
+          <w:sz w:val="24"/>
+          <w:szCs w:val="24"/>
+        </w:rPr>
+        <w:t>five_mse</w:t>
+      </w:r>
+      <w:proofErr w:type="spellEnd"/>
+      <w:r>
+        <w:rPr>
+          <w:sz w:val="24"/>
+          <w:szCs w:val="24"/>
+        </w:rPr>
+        <w:t xml:space="preserve">, </w:t>
+      </w:r>
+      <w:proofErr w:type="spellStart"/>
+      <w:r>
+        <w:rPr>
+          <w:sz w:val="24"/>
+          <w:szCs w:val="24"/>
+        </w:rPr>
+        <w:t>five_var</w:t>
+      </w:r>
+      <w:proofErr w:type="spellEnd"/>
+      <w:r>
+        <w:rPr>
+          <w:sz w:val="24"/>
+          <w:szCs w:val="24"/>
+        </w:rPr>
+        <w:t xml:space="preserve"> = </w:t>
+      </w:r>
+      <w:proofErr w:type="spellStart"/>
+      <w:r>
+        <w:rPr>
+          <w:sz w:val="24"/>
+          <w:szCs w:val="24"/>
+        </w:rPr>
+        <w:t>train_and_cross_</w:t>
+      </w:r>
+      <w:proofErr w:type="gramStart"/>
+      <w:r>
+        <w:rPr>
+          <w:sz w:val="24"/>
+          <w:szCs w:val="24"/>
+        </w:rPr>
+        <w:t>val</w:t>
+      </w:r>
+      <w:proofErr w:type="spellEnd"/>
+      <w:r>
+        <w:rPr>
+          <w:sz w:val="24"/>
+          <w:szCs w:val="24"/>
+        </w:rPr>
+        <w:t>(</w:t>
+      </w:r>
+      <w:proofErr w:type="gramEnd"/>
+      <w:r>
+        <w:rPr>
+          <w:sz w:val="24"/>
+          <w:szCs w:val="24"/>
+        </w:rPr>
+        <w:t>["cylinders", "displacement", "horsepower", "weight", "acceleration"])</w:t>
+      </w:r>
+    </w:p>
+    <w:p>
+      <w:pPr>
+        <w:rPr>
+          <w:sz w:val="24"/>
+          <w:szCs w:val="24"/>
+        </w:rPr>
+      </w:pPr>
+      <w:proofErr w:type="spellStart"/>
+      <w:r>
+        <w:rPr>
+          <w:sz w:val="24"/>
+          <w:szCs w:val="24"/>
+        </w:rPr>
+        <w:t>six_mse</w:t>
+      </w:r>
+      <w:proofErr w:type="spellEnd"/>
+      <w:r>
+        <w:rPr>
+          <w:sz w:val="24"/>
+          <w:szCs w:val="24"/>
+        </w:rPr>
+        <w:t xml:space="preserve">, </w:t>
+      </w:r>
+      <w:proofErr w:type="spellStart"/>
+      <w:r>
+        <w:rPr>
+          <w:sz w:val="24"/>
+          <w:szCs w:val="24"/>
+        </w:rPr>
+        <w:t>six_var</w:t>
+      </w:r>
+      <w:proofErr w:type="spellEnd"/>
+      <w:r>
+        <w:rPr>
+          <w:sz w:val="24"/>
+          <w:szCs w:val="24"/>
+        </w:rPr>
+        <w:t xml:space="preserve"> = </w:t>
+      </w:r>
+      <w:proofErr w:type="spellStart"/>
+      <w:r>
+        <w:rPr>
+          <w:sz w:val="24"/>
+          <w:szCs w:val="24"/>
+        </w:rPr>
+        <w:t>train_and_cross_</w:t>
+      </w:r>
+      <w:proofErr w:type="gramStart"/>
+      <w:r>
+        <w:rPr>
+          <w:sz w:val="24"/>
+          <w:szCs w:val="24"/>
+        </w:rPr>
+        <w:t>val</w:t>
+      </w:r>
+      <w:proofErr w:type="spellEnd"/>
+      <w:r>
+        <w:rPr>
+          <w:sz w:val="24"/>
+          <w:szCs w:val="24"/>
+        </w:rPr>
+        <w:t>(</w:t>
+      </w:r>
+      <w:proofErr w:type="gramEnd"/>
+      <w:r>
+        <w:rPr>
+          <w:sz w:val="24"/>
+          <w:szCs w:val="24"/>
+        </w:rPr>
+        <w:t>["cylinders", "displacement", "horsepower", "weight", "acceleration", "model year"])</w:t>
+      </w:r>
+    </w:p>
+    <w:p>
+      <w:pPr>
+        <w:rPr>
+          <w:sz w:val="24"/>
+          <w:szCs w:val="24"/>
+        </w:rPr>
+      </w:pPr>
+      <w:proofErr w:type="spellStart"/>
+      <w:r>
+        <w:rPr>
+          <w:sz w:val="24"/>
+          <w:szCs w:val="24"/>
+        </w:rPr>
+        <w:t>seven_mse</w:t>
+      </w:r>
+      <w:proofErr w:type="spellEnd"/>
+      <w:r>
+        <w:rPr>
+          <w:sz w:val="24"/>
+          <w:szCs w:val="24"/>
+        </w:rPr>
+        <w:t xml:space="preserve">, </w:t>
+      </w:r>
+      <w:proofErr w:type="spellStart"/>
+      <w:r>
+        <w:rPr>
+          <w:sz w:val="24"/>
+          <w:szCs w:val="24"/>
+        </w:rPr>
+        <w:t>seven_var</w:t>
+      </w:r>
+      <w:proofErr w:type="spellEnd"/>
+      <w:r>
+        <w:rPr>
+          <w:sz w:val="24"/>
+          <w:szCs w:val="24"/>
+        </w:rPr>
+        <w:t xml:space="preserve"> = </w:t>
+      </w:r>
+      <w:proofErr w:type="spellStart"/>
+      <w:r>
+        <w:rPr>
+          <w:sz w:val="24"/>
+          <w:szCs w:val="24"/>
+        </w:rPr>
+        <w:t>train_and_cross_</w:t>
+      </w:r>
+      <w:proofErr w:type="gramStart"/>
+      <w:r>
+        <w:rPr>
+          <w:sz w:val="24"/>
+          <w:szCs w:val="24"/>
+        </w:rPr>
+        <w:t>val</w:t>
+      </w:r>
+      <w:proofErr w:type="spellEnd"/>
+      <w:r>
+        <w:rPr>
+          <w:sz w:val="24"/>
+          <w:szCs w:val="24"/>
+        </w:rPr>
+        <w:t>(</w:t>
+      </w:r>
+      <w:proofErr w:type="gramEnd"/>
+      <w:r>
+        <w:rPr>
+          <w:sz w:val="24"/>
+          <w:szCs w:val="24"/>
+        </w:rPr>
+        <w:t>["cylinders", "displacement", "horsepower", "weight", "</w:t>
+      </w:r>
+      <w:proofErr w:type="spellStart"/>
+      <w:r>
+        <w:rPr>
+          <w:sz w:val="24"/>
+          <w:szCs w:val="24"/>
+        </w:rPr>
+        <w:t>acceleration","model</w:t>
+      </w:r>
+      <w:proofErr w:type="spellEnd"/>
+      <w:r>
+        <w:rPr>
+          <w:sz w:val="24"/>
+          <w:szCs w:val="24"/>
+        </w:rPr>
+        <w:t xml:space="preserve"> year", "origin"])</w:t>
+      </w:r>
+    </w:p>
+    <w:p>
+      <w:pPr>
+        <w:rPr>
+          <w:sz w:val="24"/>
+          <w:szCs w:val="24"/>
+        </w:rPr>
+      </w:pPr>
+    </w:p>
+    <w:p>
+      <w:pPr>
+        <w:rPr>
+          <w:sz w:val="24"/>
+          <w:szCs w:val="24"/>
+        </w:rPr>
+      </w:pPr>
+      <w:r>
+        <w:rPr>
+          <w:sz w:val="24"/>
+          <w:szCs w:val="24"/>
+        </w:rPr>
+        <w:t># We've hidden the `</w:t>
+      </w:r>
+      <w:proofErr w:type="spellStart"/>
+      <w:r>
+        <w:rPr>
+          <w:sz w:val="24"/>
+          <w:szCs w:val="24"/>
+        </w:rPr>
+        <w:t>train_and_cross_val</w:t>
+      </w:r>
+      <w:proofErr w:type="spellEnd"/>
+      <w:r>
+        <w:rPr>
+          <w:sz w:val="24"/>
+          <w:szCs w:val="24"/>
+        </w:rPr>
+        <w:t>` function to save space but you can still call the function!</w:t>
+      </w:r>
+    </w:p>
+    <w:p>
+      <w:pPr>
+        <w:rPr>
+          <w:sz w:val="24"/>
+          <w:szCs w:val="24"/>
+        </w:rPr>
+      </w:pPr>
+      <w:r>
+        <w:rPr>
+          <w:sz w:val="24"/>
+          <w:szCs w:val="24"/>
+        </w:rPr>
+        <w:t xml:space="preserve">import </w:t>
+      </w:r>
+      <w:proofErr w:type="spellStart"/>
+      <w:proofErr w:type="gramStart"/>
+      <w:r>
+        <w:rPr>
+          <w:sz w:val="24"/>
+          <w:szCs w:val="24"/>
+        </w:rPr>
+        <w:t>matplotlib.pyplot</w:t>
+      </w:r>
+      <w:proofErr w:type="spellEnd"/>
+      <w:proofErr w:type="gramEnd"/>
+      <w:r>
+        <w:rPr>
+          <w:sz w:val="24"/>
+          <w:szCs w:val="24"/>
+        </w:rPr>
+        <w:t xml:space="preserve"> as </w:t>
+      </w:r>
+      <w:proofErr w:type="spellStart"/>
+      <w:r>
+        <w:rPr>
+          <w:sz w:val="24"/>
+          <w:szCs w:val="24"/>
+        </w:rPr>
+        <w:t>plt</w:t>
+      </w:r>
+      <w:proofErr w:type="spellEnd"/>
+    </w:p>
+    <w:p>
+      <w:pPr>
+        <w:rPr>
+          <w:sz w:val="24"/>
+          <w:szCs w:val="24"/>
+        </w:rPr>
+      </w:pPr>
+      <w:r>
+        <w:rPr>
+          <w:sz w:val="24"/>
+          <w:szCs w:val="24"/>
+        </w:rPr>
+        <w:t xml:space="preserve">        </w:t>
+      </w:r>
+    </w:p>
+    <w:p>
+      <w:pPr>
+        <w:rPr>
+          <w:sz w:val="24"/>
+          <w:szCs w:val="24"/>
+        </w:rPr>
+      </w:pPr>
+      <w:proofErr w:type="spellStart"/>
+      <w:r>
+        <w:rPr>
+          <w:sz w:val="24"/>
+          <w:szCs w:val="24"/>
+        </w:rPr>
+        <w:t>two_mse</w:t>
+      </w:r>
+      <w:proofErr w:type="spellEnd"/>
+      <w:r>
+        <w:rPr>
+          <w:sz w:val="24"/>
+          <w:szCs w:val="24"/>
+        </w:rPr>
+        <w:t xml:space="preserve">, </w:t>
+      </w:r>
+      <w:proofErr w:type="spellStart"/>
+      <w:r>
+        <w:rPr>
+          <w:sz w:val="24"/>
+          <w:szCs w:val="24"/>
+        </w:rPr>
+        <w:t>two_var</w:t>
+      </w:r>
+      <w:proofErr w:type="spellEnd"/>
+      <w:r>
+        <w:rPr>
+          <w:sz w:val="24"/>
+          <w:szCs w:val="24"/>
+        </w:rPr>
+        <w:t xml:space="preserve"> = </w:t>
+      </w:r>
+      <w:proofErr w:type="spellStart"/>
+      <w:r>
+        <w:rPr>
+          <w:sz w:val="24"/>
+          <w:szCs w:val="24"/>
+        </w:rPr>
+        <w:t>train_and_cross_</w:t>
+      </w:r>
+      <w:proofErr w:type="gramStart"/>
+      <w:r>
+        <w:rPr>
+          <w:sz w:val="24"/>
+          <w:szCs w:val="24"/>
+        </w:rPr>
+        <w:t>val</w:t>
+      </w:r>
+      <w:proofErr w:type="spellEnd"/>
+      <w:r>
+        <w:rPr>
+          <w:sz w:val="24"/>
+          <w:szCs w:val="24"/>
+        </w:rPr>
+        <w:t>(</w:t>
+      </w:r>
+      <w:proofErr w:type="gramEnd"/>
+      <w:r>
+        <w:rPr>
+          <w:sz w:val="24"/>
+          <w:szCs w:val="24"/>
+        </w:rPr>
+        <w:t>["cylinders", "displacement"])</w:t>
+      </w:r>
+    </w:p>
+    <w:p>
+      <w:pPr>
+        <w:rPr>
+          <w:sz w:val="24"/>
+          <w:szCs w:val="24"/>
+        </w:rPr>
+      </w:pPr>
+      <w:proofErr w:type="spellStart"/>
+      <w:r>
+        <w:rPr>
+          <w:sz w:val="24"/>
+          <w:szCs w:val="24"/>
+        </w:rPr>
+        <w:lastRenderedPageBreak/>
+        <w:t>three_mse</w:t>
+      </w:r>
+      <w:proofErr w:type="spellEnd"/>
+      <w:r>
+        <w:rPr>
+          <w:sz w:val="24"/>
+          <w:szCs w:val="24"/>
+        </w:rPr>
+        <w:t xml:space="preserve">, </w:t>
+      </w:r>
+      <w:proofErr w:type="spellStart"/>
+      <w:r>
+        <w:rPr>
+          <w:sz w:val="24"/>
+          <w:szCs w:val="24"/>
+        </w:rPr>
+        <w:t>three_var</w:t>
+      </w:r>
+      <w:proofErr w:type="spellEnd"/>
+      <w:r>
+        <w:rPr>
+          <w:sz w:val="24"/>
+          <w:szCs w:val="24"/>
+        </w:rPr>
+        <w:t xml:space="preserve"> = </w:t>
+      </w:r>
+      <w:proofErr w:type="spellStart"/>
+      <w:r>
+        <w:rPr>
+          <w:sz w:val="24"/>
+          <w:szCs w:val="24"/>
+        </w:rPr>
+        <w:t>train_and_cross_</w:t>
+      </w:r>
+      <w:proofErr w:type="gramStart"/>
+      <w:r>
+        <w:rPr>
+          <w:sz w:val="24"/>
+          <w:szCs w:val="24"/>
+        </w:rPr>
+        <w:t>val</w:t>
+      </w:r>
+      <w:proofErr w:type="spellEnd"/>
+      <w:r>
+        <w:rPr>
+          <w:sz w:val="24"/>
+          <w:szCs w:val="24"/>
+        </w:rPr>
+        <w:t>(</w:t>
+      </w:r>
+      <w:proofErr w:type="gramEnd"/>
+      <w:r>
+        <w:rPr>
+          <w:sz w:val="24"/>
+          <w:szCs w:val="24"/>
+        </w:rPr>
+        <w:t>["cylinders", "displacement", "horsepower"])</w:t>
+      </w:r>
+    </w:p>
+    <w:p>
+      <w:pPr>
+        <w:rPr>
+          <w:sz w:val="24"/>
+          <w:szCs w:val="24"/>
+        </w:rPr>
+      </w:pPr>
+      <w:proofErr w:type="spellStart"/>
+      <w:r>
+        <w:rPr>
+          <w:sz w:val="24"/>
+          <w:szCs w:val="24"/>
+        </w:rPr>
+        <w:t>four_mse</w:t>
+      </w:r>
+      <w:proofErr w:type="spellEnd"/>
+      <w:r>
+        <w:rPr>
+          <w:sz w:val="24"/>
+          <w:szCs w:val="24"/>
+        </w:rPr>
+        <w:t xml:space="preserve">, </w:t>
+      </w:r>
+      <w:proofErr w:type="spellStart"/>
+      <w:r>
+        <w:rPr>
+          <w:sz w:val="24"/>
+          <w:szCs w:val="24"/>
+        </w:rPr>
+        <w:t>four_var</w:t>
+      </w:r>
+      <w:proofErr w:type="spellEnd"/>
+      <w:r>
+        <w:rPr>
+          <w:sz w:val="24"/>
+          <w:szCs w:val="24"/>
+        </w:rPr>
+        <w:t xml:space="preserve"> = </w:t>
+      </w:r>
+      <w:proofErr w:type="spellStart"/>
+      <w:r>
+        <w:rPr>
+          <w:sz w:val="24"/>
+          <w:szCs w:val="24"/>
+        </w:rPr>
+        <w:t>train_and_cross_</w:t>
+      </w:r>
+      <w:proofErr w:type="gramStart"/>
+      <w:r>
+        <w:rPr>
+          <w:sz w:val="24"/>
+          <w:szCs w:val="24"/>
+        </w:rPr>
+        <w:t>val</w:t>
+      </w:r>
+      <w:proofErr w:type="spellEnd"/>
+      <w:r>
+        <w:rPr>
+          <w:sz w:val="24"/>
+          <w:szCs w:val="24"/>
+        </w:rPr>
+        <w:t>(</w:t>
+      </w:r>
+      <w:proofErr w:type="gramEnd"/>
+      <w:r>
+        <w:rPr>
+          <w:sz w:val="24"/>
+          <w:szCs w:val="24"/>
+        </w:rPr>
+        <w:t>["cylinders", "displacement", "horsepower", "weight"])</w:t>
+      </w:r>
+    </w:p>
+    <w:p>
+      <w:pPr>
+        <w:rPr>
+          <w:sz w:val="24"/>
+          <w:szCs w:val="24"/>
+        </w:rPr>
+      </w:pPr>
+      <w:proofErr w:type="spellStart"/>
+      <w:r>
+        <w:rPr>
+          <w:sz w:val="24"/>
+          <w:szCs w:val="24"/>
+        </w:rPr>
+        <w:t>five_mse</w:t>
+      </w:r>
+      <w:proofErr w:type="spellEnd"/>
+      <w:r>
+        <w:rPr>
+          <w:sz w:val="24"/>
+          <w:szCs w:val="24"/>
+        </w:rPr>
+        <w:t xml:space="preserve">, </w:t>
+      </w:r>
+      <w:proofErr w:type="spellStart"/>
+      <w:r>
+        <w:rPr>
+          <w:sz w:val="24"/>
+          <w:szCs w:val="24"/>
+        </w:rPr>
+        <w:t>five_var</w:t>
+      </w:r>
+      <w:proofErr w:type="spellEnd"/>
+      <w:r>
+        <w:rPr>
+          <w:sz w:val="24"/>
+          <w:szCs w:val="24"/>
+        </w:rPr>
+        <w:t xml:space="preserve"> = </w:t>
+      </w:r>
+      <w:proofErr w:type="spellStart"/>
+      <w:r>
+        <w:rPr>
+          <w:sz w:val="24"/>
+          <w:szCs w:val="24"/>
+        </w:rPr>
+        <w:t>train_and_cross_</w:t>
+      </w:r>
+      <w:proofErr w:type="gramStart"/>
+      <w:r>
+        <w:rPr>
+          <w:sz w:val="24"/>
+          <w:szCs w:val="24"/>
+        </w:rPr>
+        <w:t>val</w:t>
+      </w:r>
+      <w:proofErr w:type="spellEnd"/>
+      <w:r>
+        <w:rPr>
+          <w:sz w:val="24"/>
+          <w:szCs w:val="24"/>
+        </w:rPr>
+        <w:t>(</w:t>
+      </w:r>
+      <w:proofErr w:type="gramEnd"/>
+      <w:r>
+        <w:rPr>
+          <w:sz w:val="24"/>
+          <w:szCs w:val="24"/>
+        </w:rPr>
+        <w:t>["cylinders", "displacement", "horsepower", "weight", "acceleration"])</w:t>
+      </w:r>
+    </w:p>
+    <w:p>
+      <w:pPr>
+        <w:rPr>
+          <w:sz w:val="24"/>
+          <w:szCs w:val="24"/>
+        </w:rPr>
+      </w:pPr>
+      <w:proofErr w:type="spellStart"/>
+      <w:r>
+        <w:rPr>
+          <w:sz w:val="24"/>
+          <w:szCs w:val="24"/>
+        </w:rPr>
+        <w:t>six_mse</w:t>
+      </w:r>
+      <w:proofErr w:type="spellEnd"/>
+      <w:r>
+        <w:rPr>
+          <w:sz w:val="24"/>
+          <w:szCs w:val="24"/>
+        </w:rPr>
+        <w:t xml:space="preserve">, </w:t>
+      </w:r>
+      <w:proofErr w:type="spellStart"/>
+      <w:r>
+        <w:rPr>
+          <w:sz w:val="24"/>
+          <w:szCs w:val="24"/>
+        </w:rPr>
+        <w:t>six_var</w:t>
+      </w:r>
+      <w:proofErr w:type="spellEnd"/>
+      <w:r>
+        <w:rPr>
+          <w:sz w:val="24"/>
+          <w:szCs w:val="24"/>
+        </w:rPr>
+        <w:t xml:space="preserve"> = </w:t>
+      </w:r>
+      <w:proofErr w:type="spellStart"/>
+      <w:r>
+        <w:rPr>
+          <w:sz w:val="24"/>
+          <w:szCs w:val="24"/>
+        </w:rPr>
+        <w:t>train_and_cross_</w:t>
+      </w:r>
+      <w:proofErr w:type="gramStart"/>
+      <w:r>
+        <w:rPr>
+          <w:sz w:val="24"/>
+          <w:szCs w:val="24"/>
+        </w:rPr>
+        <w:t>val</w:t>
+      </w:r>
+      <w:proofErr w:type="spellEnd"/>
+      <w:r>
+        <w:rPr>
+          <w:sz w:val="24"/>
+          <w:szCs w:val="24"/>
+        </w:rPr>
+        <w:t>(</w:t>
+      </w:r>
+      <w:proofErr w:type="gramEnd"/>
+      <w:r>
+        <w:rPr>
+          <w:sz w:val="24"/>
+          <w:szCs w:val="24"/>
+        </w:rPr>
+        <w:t>["cylinders", "displacement", "horsepower", "weight", "acceleration", "model year"])</w:t>
+      </w:r>
+    </w:p>
+    <w:p>
+      <w:pPr>
+        <w:rPr>
+          <w:sz w:val="24"/>
+          <w:szCs w:val="24"/>
+        </w:rPr>
+      </w:pPr>
+      <w:proofErr w:type="spellStart"/>
+      <w:r>
+        <w:rPr>
+          <w:sz w:val="24"/>
+          <w:szCs w:val="24"/>
+        </w:rPr>
+        <w:t>seven_mse</w:t>
+      </w:r>
+      <w:proofErr w:type="spellEnd"/>
+      <w:r>
+        <w:rPr>
+          <w:sz w:val="24"/>
+          <w:szCs w:val="24"/>
+        </w:rPr>
+        <w:t xml:space="preserve">, </w:t>
+      </w:r>
+      <w:proofErr w:type="spellStart"/>
+      <w:r>
+        <w:rPr>
+          <w:sz w:val="24"/>
+          <w:szCs w:val="24"/>
+        </w:rPr>
+        <w:t>seven_var</w:t>
+      </w:r>
+      <w:proofErr w:type="spellEnd"/>
+      <w:r>
+        <w:rPr>
+          <w:sz w:val="24"/>
+          <w:szCs w:val="24"/>
+        </w:rPr>
+        <w:t xml:space="preserve"> = </w:t>
+      </w:r>
+      <w:proofErr w:type="spellStart"/>
+      <w:r>
+        <w:rPr>
+          <w:sz w:val="24"/>
+          <w:szCs w:val="24"/>
+        </w:rPr>
+        <w:t>train_and_cross_</w:t>
+      </w:r>
+      <w:proofErr w:type="gramStart"/>
+      <w:r>
+        <w:rPr>
+          <w:sz w:val="24"/>
+          <w:szCs w:val="24"/>
+        </w:rPr>
+        <w:t>val</w:t>
+      </w:r>
+      <w:proofErr w:type="spellEnd"/>
+      <w:r>
+        <w:rPr>
+          <w:sz w:val="24"/>
+          <w:szCs w:val="24"/>
+        </w:rPr>
+        <w:t>(</w:t>
+      </w:r>
+      <w:proofErr w:type="gramEnd"/>
+      <w:r>
+        <w:rPr>
+          <w:sz w:val="24"/>
+          <w:szCs w:val="24"/>
+        </w:rPr>
+        <w:t>["cylinders", "displacement", "horsepower", "weight", "</w:t>
+      </w:r>
+      <w:proofErr w:type="spellStart"/>
+      <w:r>
+        <w:rPr>
+          <w:sz w:val="24"/>
+          <w:szCs w:val="24"/>
+        </w:rPr>
+        <w:t>acceleration","model</w:t>
+      </w:r>
+      <w:proofErr w:type="spellEnd"/>
+      <w:r>
+        <w:rPr>
+          <w:sz w:val="24"/>
+          <w:szCs w:val="24"/>
+        </w:rPr>
+        <w:t xml:space="preserve"> year", "origin"])</w:t>
+      </w:r>
+    </w:p>
+    <w:p>
+      <w:pPr>
+        <w:rPr>
+          <w:sz w:val="24"/>
+          <w:szCs w:val="24"/>
+        </w:rPr>
+      </w:pPr>
+      <w:proofErr w:type="spellStart"/>
+      <w:proofErr w:type="gramStart"/>
+      <w:r>
+        <w:rPr>
+          <w:sz w:val="24"/>
+          <w:szCs w:val="24"/>
+        </w:rPr>
+        <w:t>plt.scatter</w:t>
+      </w:r>
+      <w:proofErr w:type="spellEnd"/>
+      <w:proofErr w:type="gramEnd"/>
+      <w:r>
+        <w:rPr>
+          <w:sz w:val="24"/>
+          <w:szCs w:val="24"/>
+        </w:rPr>
+        <w:t>([2,3,4,5,6,7], [</w:t>
+      </w:r>
+      <w:proofErr w:type="spellStart"/>
+      <w:r>
+        <w:rPr>
+          <w:sz w:val="24"/>
+          <w:szCs w:val="24"/>
+        </w:rPr>
+        <w:t>two_mse</w:t>
+      </w:r>
+      <w:proofErr w:type="spellEnd"/>
+      <w:r>
+        <w:rPr>
+          <w:sz w:val="24"/>
+          <w:szCs w:val="24"/>
+        </w:rPr>
+        <w:t xml:space="preserve">, </w:t>
+      </w:r>
+      <w:proofErr w:type="spellStart"/>
+      <w:r>
+        <w:rPr>
+          <w:sz w:val="24"/>
+          <w:szCs w:val="24"/>
+        </w:rPr>
+        <w:t>three_mse</w:t>
+      </w:r>
+      <w:proofErr w:type="spellEnd"/>
+      <w:r>
+        <w:rPr>
+          <w:sz w:val="24"/>
+          <w:szCs w:val="24"/>
+        </w:rPr>
+        <w:t xml:space="preserve">, </w:t>
+      </w:r>
+      <w:proofErr w:type="spellStart"/>
+      <w:r>
+        <w:rPr>
+          <w:sz w:val="24"/>
+          <w:szCs w:val="24"/>
+        </w:rPr>
+        <w:t>four_mse</w:t>
+      </w:r>
+      <w:proofErr w:type="spellEnd"/>
+      <w:r>
+        <w:rPr>
+          <w:sz w:val="24"/>
+          <w:szCs w:val="24"/>
+        </w:rPr>
+        <w:t xml:space="preserve">, </w:t>
+      </w:r>
+      <w:proofErr w:type="spellStart"/>
+      <w:r>
+        <w:rPr>
+          <w:sz w:val="24"/>
+          <w:szCs w:val="24"/>
+        </w:rPr>
+        <w:t>five_mse</w:t>
+      </w:r>
+      <w:proofErr w:type="spellEnd"/>
+      <w:r>
+        <w:rPr>
+          <w:sz w:val="24"/>
+          <w:szCs w:val="24"/>
+        </w:rPr>
+        <w:t xml:space="preserve">, </w:t>
+      </w:r>
+      <w:proofErr w:type="spellStart"/>
+      <w:r>
+        <w:rPr>
+          <w:sz w:val="24"/>
+          <w:szCs w:val="24"/>
+        </w:rPr>
+        <w:t>six_mse</w:t>
+      </w:r>
+      <w:proofErr w:type="spellEnd"/>
+      <w:r>
+        <w:rPr>
+          <w:sz w:val="24"/>
+          <w:szCs w:val="24"/>
+        </w:rPr>
+        <w:t xml:space="preserve">, </w:t>
+      </w:r>
+      <w:proofErr w:type="spellStart"/>
+      <w:r>
+        <w:rPr>
+          <w:sz w:val="24"/>
+          <w:szCs w:val="24"/>
+        </w:rPr>
+        <w:t>seven_mse</w:t>
+      </w:r>
+      <w:proofErr w:type="spellEnd"/>
+      <w:r>
+        <w:rPr>
+          <w:sz w:val="24"/>
+          <w:szCs w:val="24"/>
+        </w:rPr>
+        <w:t>], c='red')</w:t>
+      </w:r>
+    </w:p>
+    <w:p>
+      <w:pPr>
+        <w:rPr>
+          <w:sz w:val="24"/>
+          <w:szCs w:val="24"/>
+        </w:rPr>
+      </w:pPr>
+      <w:proofErr w:type="spellStart"/>
+      <w:proofErr w:type="gramStart"/>
+      <w:r>
+        <w:rPr>
+          <w:sz w:val="24"/>
+          <w:szCs w:val="24"/>
+        </w:rPr>
+        <w:t>plt.scatter</w:t>
+      </w:r>
+      <w:proofErr w:type="spellEnd"/>
+      <w:proofErr w:type="gramEnd"/>
+      <w:r>
+        <w:rPr>
+          <w:sz w:val="24"/>
+          <w:szCs w:val="24"/>
+        </w:rPr>
+        <w:t>([2,3,4,5,6,7], [</w:t>
+      </w:r>
+      <w:proofErr w:type="spellStart"/>
+      <w:r>
+        <w:rPr>
+          <w:sz w:val="24"/>
+          <w:szCs w:val="24"/>
+        </w:rPr>
+        <w:t>two_var</w:t>
+      </w:r>
+      <w:proofErr w:type="spellEnd"/>
+      <w:r>
+        <w:rPr>
+          <w:sz w:val="24"/>
+          <w:szCs w:val="24"/>
+        </w:rPr>
+        <w:t xml:space="preserve">, </w:t>
+      </w:r>
+      <w:proofErr w:type="spellStart"/>
+      <w:r>
+        <w:rPr>
+          <w:sz w:val="24"/>
+          <w:szCs w:val="24"/>
+        </w:rPr>
+        <w:t>three_var</w:t>
+      </w:r>
+      <w:proofErr w:type="spellEnd"/>
+      <w:r>
+        <w:rPr>
+          <w:sz w:val="24"/>
+          <w:szCs w:val="24"/>
+        </w:rPr>
+        <w:t xml:space="preserve">, </w:t>
+      </w:r>
+      <w:proofErr w:type="spellStart"/>
+      <w:r>
+        <w:rPr>
+          <w:sz w:val="24"/>
+          <w:szCs w:val="24"/>
+        </w:rPr>
+        <w:t>four_var</w:t>
+      </w:r>
+      <w:proofErr w:type="spellEnd"/>
+      <w:r>
+        <w:rPr>
+          <w:sz w:val="24"/>
+          <w:szCs w:val="24"/>
+        </w:rPr>
+        <w:t xml:space="preserve">, </w:t>
+      </w:r>
+      <w:proofErr w:type="spellStart"/>
+      <w:r>
+        <w:rPr>
+          <w:sz w:val="24"/>
+          <w:szCs w:val="24"/>
+        </w:rPr>
+        <w:t>five_var</w:t>
+      </w:r>
+      <w:proofErr w:type="spellEnd"/>
+      <w:r>
+        <w:rPr>
+          <w:sz w:val="24"/>
+          <w:szCs w:val="24"/>
+        </w:rPr>
+        <w:t xml:space="preserve">, </w:t>
+      </w:r>
+      <w:proofErr w:type="spellStart"/>
+      <w:r>
+        <w:rPr>
+          <w:sz w:val="24"/>
+          <w:szCs w:val="24"/>
+        </w:rPr>
+        <w:t>six_var</w:t>
+      </w:r>
+      <w:proofErr w:type="spellEnd"/>
+      <w:r>
+        <w:rPr>
+          <w:sz w:val="24"/>
+          <w:szCs w:val="24"/>
+        </w:rPr>
+        <w:t xml:space="preserve">, </w:t>
+      </w:r>
+      <w:proofErr w:type="spellStart"/>
+      <w:r>
+        <w:rPr>
+          <w:sz w:val="24"/>
+          <w:szCs w:val="24"/>
+        </w:rPr>
+        <w:t>seven_var</w:t>
+      </w:r>
+      <w:proofErr w:type="spellEnd"/>
+      <w:r>
+        <w:rPr>
+          <w:sz w:val="24"/>
+          <w:szCs w:val="24"/>
+        </w:rPr>
+        <w:t>], c='blue')</w:t>
+      </w:r>
+    </w:p>
+    <w:p>
+      <w:pPr>
+        <w:rPr>
+          <w:sz w:val="24"/>
+          <w:szCs w:val="24"/>
+        </w:rPr>
+      </w:pPr>
+      <w:proofErr w:type="spellStart"/>
+      <w:r>
+        <w:rPr>
+          <w:sz w:val="24"/>
+          <w:szCs w:val="24"/>
+        </w:rPr>
+        <w:t>plt.show</w:t>
+      </w:r>
+      <w:proofErr w:type="spellEnd"/>
+      <w:r>
+        <w:rPr>
+          <w:sz w:val="24"/>
+          <w:szCs w:val="24"/>
+        </w:rPr>
+        <w:t>()</w:t>
+      </w:r>
       <w:bookmarkStart w:id="0" w:name="_GoBack"/>
       <w:bookmarkEnd w:id="0"/>
-      <w:proofErr w:type="spellEnd"/>
     </w:p>
     <w:sectPr>
       <w:pgSz w:w="12240" w:h="15840"/>

</xml_diff>